<commit_message>
various edits for clarity
</commit_message>
<xml_diff>
--- a/docs/exercises/pivoting_exercise.docx
+++ b/docs/exercises/pivoting_exercise.docx
@@ -57,7 +57,7 @@
           <w:r>
             <w:fldChar w:fldCharType="separate"/>
           </w:r>
-          <w:hyperlink w:anchor="_Toc160142786" w:history="1">
+          <w:hyperlink w:anchor="_Toc160175936" w:history="1">
             <w:r>
               <w:rPr>
                 <w:rStyle w:val="Hyperlink"/>
@@ -100,7 +100,7 @@
                 <w:noProof/>
                 <w:webHidden/>
               </w:rPr>
-              <w:instrText xml:space="preserve"> PAGEREF _Toc160142786 \h </w:instrText>
+              <w:instrText xml:space="preserve"> PAGEREF _Toc160175936 \h </w:instrText>
             </w:r>
             <w:r>
               <w:rPr>
@@ -145,7 +145,7 @@
               <w:szCs w:val="22"/>
             </w:rPr>
           </w:pPr>
-          <w:hyperlink w:anchor="_Toc160142787" w:history="1">
+          <w:hyperlink w:anchor="_Toc160175937" w:history="1">
             <w:r>
               <w:rPr>
                 <w:rStyle w:val="Hyperlink"/>
@@ -188,7 +188,7 @@
                 <w:noProof/>
                 <w:webHidden/>
               </w:rPr>
-              <w:instrText xml:space="preserve"> PAGEREF _Toc160142787 \h </w:instrText>
+              <w:instrText xml:space="preserve"> PAGEREF _Toc160175937 \h </w:instrText>
             </w:r>
             <w:r>
               <w:rPr>
@@ -233,7 +233,7 @@
               <w:szCs w:val="22"/>
             </w:rPr>
           </w:pPr>
-          <w:hyperlink w:anchor="_Toc160142788" w:history="1">
+          <w:hyperlink w:anchor="_Toc160175938" w:history="1">
             <w:r>
               <w:rPr>
                 <w:rStyle w:val="Hyperlink"/>
@@ -276,7 +276,7 @@
                 <w:noProof/>
                 <w:webHidden/>
               </w:rPr>
-              <w:instrText xml:space="preserve"> PAGEREF _Toc160142788 \h </w:instrText>
+              <w:instrText xml:space="preserve"> PAGEREF _Toc160175938 \h </w:instrText>
             </w:r>
             <w:r>
               <w:rPr>
@@ -321,7 +321,7 @@
               <w:szCs w:val="22"/>
             </w:rPr>
           </w:pPr>
-          <w:hyperlink w:anchor="_Toc160142789" w:history="1">
+          <w:hyperlink w:anchor="_Toc160175939" w:history="1">
             <w:r>
               <w:rPr>
                 <w:rStyle w:val="Hyperlink"/>
@@ -364,7 +364,7 @@
                 <w:noProof/>
                 <w:webHidden/>
               </w:rPr>
-              <w:instrText xml:space="preserve"> PAGEREF _Toc160142789 \h </w:instrText>
+              <w:instrText xml:space="preserve"> PAGEREF _Toc160175939 \h </w:instrText>
             </w:r>
             <w:r>
               <w:rPr>
@@ -409,7 +409,7 @@
               <w:szCs w:val="22"/>
             </w:rPr>
           </w:pPr>
-          <w:hyperlink w:anchor="_Toc160142790" w:history="1">
+          <w:hyperlink w:anchor="_Toc160175940" w:history="1">
             <w:r>
               <w:rPr>
                 <w:rStyle w:val="Hyperlink"/>
@@ -452,7 +452,7 @@
                 <w:noProof/>
                 <w:webHidden/>
               </w:rPr>
-              <w:instrText xml:space="preserve"> PAGEREF _Toc160142790 \h </w:instrText>
+              <w:instrText xml:space="preserve"> PAGEREF _Toc160175940 \h </w:instrText>
             </w:r>
             <w:r>
               <w:rPr>
@@ -497,7 +497,7 @@
               <w:szCs w:val="22"/>
             </w:rPr>
           </w:pPr>
-          <w:hyperlink w:anchor="_Toc160142791" w:history="1">
+          <w:hyperlink w:anchor="_Toc160175941" w:history="1">
             <w:r>
               <w:rPr>
                 <w:rStyle w:val="Hyperlink"/>
@@ -540,7 +540,7 @@
                 <w:noProof/>
                 <w:webHidden/>
               </w:rPr>
-              <w:instrText xml:space="preserve"> PAGEREF _Toc160142791 \h </w:instrText>
+              <w:instrText xml:space="preserve"> PAGEREF _Toc160175941 \h </w:instrText>
             </w:r>
             <w:r>
               <w:rPr>
@@ -585,7 +585,7 @@
               <w:szCs w:val="22"/>
             </w:rPr>
           </w:pPr>
-          <w:hyperlink w:anchor="_Toc160142792" w:history="1">
+          <w:hyperlink w:anchor="_Toc160175942" w:history="1">
             <w:r>
               <w:rPr>
                 <w:rStyle w:val="Hyperlink"/>
@@ -628,7 +628,7 @@
                 <w:noProof/>
                 <w:webHidden/>
               </w:rPr>
-              <w:instrText xml:space="preserve"> PAGEREF _Toc160142792 \h </w:instrText>
+              <w:instrText xml:space="preserve"> PAGEREF _Toc160175942 \h </w:instrText>
             </w:r>
             <w:r>
               <w:rPr>
@@ -673,7 +673,7 @@
               <w:szCs w:val="22"/>
             </w:rPr>
           </w:pPr>
-          <w:hyperlink w:anchor="_Toc160142793" w:history="1">
+          <w:hyperlink w:anchor="_Toc160175943" w:history="1">
             <w:r>
               <w:rPr>
                 <w:rStyle w:val="Hyperlink"/>
@@ -716,7 +716,7 @@
                 <w:noProof/>
                 <w:webHidden/>
               </w:rPr>
-              <w:instrText xml:space="preserve"> PAGEREF _Toc160142793 \h </w:instrText>
+              <w:instrText xml:space="preserve"> PAGEREF _Toc160175943 \h </w:instrText>
             </w:r>
             <w:r>
               <w:rPr>
@@ -761,7 +761,7 @@
               <w:szCs w:val="22"/>
             </w:rPr>
           </w:pPr>
-          <w:hyperlink w:anchor="_Toc160142794" w:history="1">
+          <w:hyperlink w:anchor="_Toc160175944" w:history="1">
             <w:r>
               <w:rPr>
                 <w:rStyle w:val="Hyperlink"/>
@@ -804,7 +804,7 @@
                 <w:noProof/>
                 <w:webHidden/>
               </w:rPr>
-              <w:instrText xml:space="preserve"> PAGEREF _Toc160142794 \h </w:instrText>
+              <w:instrText xml:space="preserve"> PAGEREF _Toc160175944 \h </w:instrText>
             </w:r>
             <w:r>
               <w:rPr>
@@ -849,7 +849,7 @@
               <w:szCs w:val="22"/>
             </w:rPr>
           </w:pPr>
-          <w:hyperlink w:anchor="_Toc160142795" w:history="1">
+          <w:hyperlink w:anchor="_Toc160175945" w:history="1">
             <w:r>
               <w:rPr>
                 <w:rStyle w:val="Hyperlink"/>
@@ -892,7 +892,7 @@
                 <w:noProof/>
                 <w:webHidden/>
               </w:rPr>
-              <w:instrText xml:space="preserve"> PAGEREF _Toc160142795 \h </w:instrText>
+              <w:instrText xml:space="preserve"> PAGEREF _Toc160175945 \h </w:instrText>
             </w:r>
             <w:r>
               <w:rPr>
@@ -934,8 +934,8 @@
       <w:pPr>
         <w:pStyle w:val="Heading1"/>
       </w:pPr>
-      <w:bookmarkStart w:id="0" w:name="overview"/>
-      <w:bookmarkStart w:id="1" w:name="_Toc160142786"/>
+      <w:bookmarkStart w:id="0" w:name="_Toc160175936"/>
+      <w:bookmarkStart w:id="1" w:name="overview"/>
       <w:r>
         <w:rPr>
           <w:rStyle w:val="SectionNumber"/>
@@ -944,59 +944,77 @@
       </w:r>
       <w:r>
         <w:tab/>
-      </w:r>
-      <w:r>
         <w:t>Overview</w:t>
       </w:r>
+      <w:bookmarkEnd w:id="0"/>
+    </w:p>
+    <w:p>
+      <w:pPr>
+        <w:pStyle w:val="FirstParagraph"/>
+      </w:pPr>
+      <w:r>
+        <w:t>For this exercise, you will work with your project data to prepare your pivoting script for transforming your data from wide format to long format.</w:t>
+      </w:r>
+    </w:p>
+    <w:p>
+      <w:pPr>
+        <w:pStyle w:val="Heading1"/>
+      </w:pPr>
+      <w:bookmarkStart w:id="2" w:name="_Toc160175937"/>
+      <w:bookmarkStart w:id="3" w:name="X1305a32f23cb8b1db07f02472b540b3d9503613"/>
       <w:bookmarkEnd w:id="1"/>
+      <w:r>
+        <w:rPr>
+          <w:rStyle w:val="SectionNumber"/>
+        </w:rPr>
+        <w:t>2</w:t>
+      </w:r>
+      <w:r>
+        <w:tab/>
+        <w:t>Step 1: Evaluating your Script File for Task Sub-setting</w:t>
+      </w:r>
+      <w:bookmarkEnd w:id="2"/>
     </w:p>
     <w:p>
       <w:pPr>
         <w:pStyle w:val="FirstParagraph"/>
       </w:pPr>
       <w:r>
-        <w:t>For this exercise, you will work with your project data to prepare your pivoting script for transforming your data from wide format to long format.</w:t>
-      </w:r>
-    </w:p>
-    <w:p>
-      <w:pPr>
-        <w:pStyle w:val="Heading1"/>
-      </w:pPr>
-      <w:bookmarkStart w:id="2" w:name="X1305a32f23cb8b1db07f02472b540b3d9503613"/>
-      <w:bookmarkStart w:id="3" w:name="_Toc160142787"/>
-      <w:bookmarkEnd w:id="0"/>
-      <w:r>
-        <w:rPr>
-          <w:rStyle w:val="SectionNumber"/>
-        </w:rPr>
-        <w:t>2</w:t>
-      </w:r>
-      <w:r>
-        <w:tab/>
-      </w:r>
-      <w:r>
-        <w:t>Step 1: Evaluating your Script File for Task Sub-setting</w:t>
-      </w:r>
-      <w:bookmarkEnd w:id="3"/>
-    </w:p>
-    <w:p>
-      <w:pPr>
-        <w:pStyle w:val="FirstParagraph"/>
-      </w:pPr>
-      <w:r>
         <w:t xml:space="preserve">You should have a </w:t>
       </w:r>
       <w:r>
         <w:rPr>
           <w:rStyle w:val="VerbatimChar"/>
         </w:rPr>
-        <w:t>"champ_all_waves_create_&lt;subtas</w:t>
-      </w:r>
-      <w:r>
-        <w:rPr>
-          <w:rStyle w:val="VerbatimChar"/>
-        </w:rPr>
-        <w:t>k&gt;_subset.R"</w:t>
+        <w:t>"</w:t>
+      </w:r>
+      <w:proofErr w:type="spellStart"/>
+      <w:r>
+        <w:rPr>
+          <w:rStyle w:val="VerbatimChar"/>
+        </w:rPr>
+        <w:t>champ_all_waves_create</w:t>
+      </w:r>
+      <w:proofErr w:type="spellEnd"/>
+      <w:r>
+        <w:rPr>
+          <w:rStyle w:val="VerbatimChar"/>
+        </w:rPr>
+        <w:t>_&lt;subtask&gt;_</w:t>
+      </w:r>
+      <w:proofErr w:type="spellStart"/>
+      <w:r>
+        <w:rPr>
+          <w:rStyle w:val="VerbatimChar"/>
+        </w:rPr>
+        <w:t>subset.R</w:t>
+      </w:r>
+      <w:proofErr w:type="spellEnd"/>
+      <w:r>
+        <w:rPr>
+          <w:rStyle w:val="VerbatimChar"/>
+        </w:rPr>
+        <w:t>"</w:t>
       </w:r>
       <w:r>
         <w:t xml:space="preserve"> script that reads the original raw CHAMP data file for the purpose of sub-setting it for a specific task.</w:t>
@@ -1025,7 +1043,21 @@
         <w:rPr>
           <w:rStyle w:val="VerbatimChar"/>
         </w:rPr>
-        <w:t>"champ_all_waves_initial_clean.R"</w:t>
+        <w:t>"</w:t>
+      </w:r>
+      <w:proofErr w:type="spellStart"/>
+      <w:r>
+        <w:rPr>
+          <w:rStyle w:val="VerbatimChar"/>
+        </w:rPr>
+        <w:t>champ_all_waves_initial_clean.R</w:t>
+      </w:r>
+      <w:proofErr w:type="spellEnd"/>
+      <w:r>
+        <w:rPr>
+          <w:rStyle w:val="VerbatimChar"/>
+        </w:rPr>
+        <w:t>"</w:t>
       </w:r>
       <w:r>
         <w:t xml:space="preserve"> script (which reads and cleans the </w:t>
@@ -1034,13 +1066,21 @@
         <w:rPr>
           <w:rStyle w:val="VerbatimChar"/>
         </w:rPr>
-        <w:t>"champ_all</w:t>
-      </w:r>
-      <w:r>
-        <w:rPr>
-          <w:rStyle w:val="VerbatimChar"/>
-        </w:rPr>
-        <w:t>_waves.Rds"</w:t>
+        <w:t>"</w:t>
+      </w:r>
+      <w:proofErr w:type="spellStart"/>
+      <w:r>
+        <w:rPr>
+          <w:rStyle w:val="VerbatimChar"/>
+        </w:rPr>
+        <w:t>champ_all_waves.Rds</w:t>
+      </w:r>
+      <w:proofErr w:type="spellEnd"/>
+      <w:r>
+        <w:rPr>
+          <w:rStyle w:val="VerbatimChar"/>
+        </w:rPr>
+        <w:t>"</w:t>
       </w:r>
       <w:r>
         <w:t xml:space="preserve"> data file, and saves the data frame as </w:t>
@@ -1049,7 +1089,21 @@
         <w:rPr>
           <w:rStyle w:val="VerbatimChar"/>
         </w:rPr>
-        <w:t>"champ_all_waves_initial_clean.Rds"</w:t>
+        <w:t>"</w:t>
+      </w:r>
+      <w:proofErr w:type="spellStart"/>
+      <w:r>
+        <w:rPr>
+          <w:rStyle w:val="VerbatimChar"/>
+        </w:rPr>
+        <w:t>champ_all_waves_initial_clean.Rds</w:t>
+      </w:r>
+      <w:proofErr w:type="spellEnd"/>
+      <w:r>
+        <w:rPr>
+          <w:rStyle w:val="VerbatimChar"/>
+        </w:rPr>
+        <w:t>"</w:t>
       </w:r>
       <w:r>
         <w:t>); and</w:t>
@@ -1070,7 +1124,21 @@
         <w:rPr>
           <w:rStyle w:val="VerbatimChar"/>
         </w:rPr>
-        <w:t>"champ_all_waves_initial_clean.Rds"</w:t>
+        <w:t>"</w:t>
+      </w:r>
+      <w:proofErr w:type="spellStart"/>
+      <w:r>
+        <w:rPr>
+          <w:rStyle w:val="VerbatimChar"/>
+        </w:rPr>
+        <w:t>champ_all_waves_initial_clean.Rds</w:t>
+      </w:r>
+      <w:proofErr w:type="spellEnd"/>
+      <w:r>
+        <w:rPr>
+          <w:rStyle w:val="VerbatimChar"/>
+        </w:rPr>
+        <w:t>"</w:t>
       </w:r>
       <w:r>
         <w:t xml:space="preserve"> data file; and</w:t>
@@ -1097,16 +1165,27 @@
         </w:numPr>
       </w:pPr>
       <w:r>
-        <w:t>Writ</w:t>
-      </w:r>
-      <w:r>
-        <w:t xml:space="preserve">es the subset as a data file to </w:t>
-      </w:r>
-      <w:r>
-        <w:rPr>
-          <w:rStyle w:val="VerbatimChar"/>
-        </w:rPr>
-        <w:t>"&lt;subtask&gt;_wide.Rds"</w:t>
+        <w:t xml:space="preserve">Writes the subset as a data file to </w:t>
+      </w:r>
+      <w:r>
+        <w:rPr>
+          <w:rStyle w:val="VerbatimChar"/>
+        </w:rPr>
+        <w:t>"&lt;subtask&gt;_</w:t>
+      </w:r>
+      <w:proofErr w:type="spellStart"/>
+      <w:r>
+        <w:rPr>
+          <w:rStyle w:val="VerbatimChar"/>
+        </w:rPr>
+        <w:t>wide.Rds</w:t>
+      </w:r>
+      <w:proofErr w:type="spellEnd"/>
+      <w:r>
+        <w:rPr>
+          <w:rStyle w:val="VerbatimChar"/>
+        </w:rPr>
+        <w:t>"</w:t>
       </w:r>
       <w:r>
         <w:t>; and also</w:t>
@@ -1128,9 +1207,9 @@
       <w:pPr>
         <w:pStyle w:val="Heading1"/>
       </w:pPr>
-      <w:bookmarkStart w:id="4" w:name="Xdfc9f090669cb230e5387ab2c4f176338994d75"/>
-      <w:bookmarkStart w:id="5" w:name="_Toc160142788"/>
-      <w:bookmarkEnd w:id="2"/>
+      <w:bookmarkStart w:id="4" w:name="_Toc160175938"/>
+      <w:bookmarkStart w:id="5" w:name="Xdfc9f090669cb230e5387ab2c4f176338994d75"/>
+      <w:bookmarkEnd w:id="3"/>
       <w:r>
         <w:rPr>
           <w:rStyle w:val="SectionNumber"/>
@@ -1140,14 +1219,9 @@
       </w:r>
       <w:r>
         <w:tab/>
-      </w:r>
-      <w:r>
-        <w:t>Step 2:</w:t>
-      </w:r>
-      <w:r>
-        <w:t xml:space="preserve"> Evaluating your Script File for Pivoting/Transforming</w:t>
-      </w:r>
-      <w:bookmarkEnd w:id="5"/>
+        <w:t>Step 2: Evaluating your Script File for Pivoting/Transforming</w:t>
+      </w:r>
+      <w:bookmarkEnd w:id="4"/>
     </w:p>
     <w:p>
       <w:pPr>
@@ -1160,7 +1234,21 @@
         <w:rPr>
           <w:rStyle w:val="VerbatimChar"/>
         </w:rPr>
-        <w:t>"&lt;subtask&gt;_wide_to_long.R"</w:t>
+        <w:t>"&lt;subtask&gt;_</w:t>
+      </w:r>
+      <w:proofErr w:type="spellStart"/>
+      <w:r>
+        <w:rPr>
+          <w:rStyle w:val="VerbatimChar"/>
+        </w:rPr>
+        <w:t>wide_to_long.R</w:t>
+      </w:r>
+      <w:proofErr w:type="spellEnd"/>
+      <w:r>
+        <w:rPr>
+          <w:rStyle w:val="VerbatimChar"/>
+        </w:rPr>
+        <w:t>"</w:t>
       </w:r>
       <w:r>
         <w:t xml:space="preserve"> script that reads the data subset for the purpose of transforming the data frame from wide format to long format.</w:t>
@@ -1171,10 +1259,7 @@
         <w:pStyle w:val="BodyText"/>
       </w:pPr>
       <w:r>
-        <w:t>Evaluate the file to ensure that your</w:t>
-      </w:r>
-      <w:r>
-        <w:t xml:space="preserve"> script:</w:t>
+        <w:t>Evaluate the file to ensure that your script:</w:t>
       </w:r>
     </w:p>
     <w:p>
@@ -1192,7 +1277,35 @@
         <w:rPr>
           <w:rStyle w:val="VerbatimChar"/>
         </w:rPr>
-        <w:t>"champ_all_waves_create_&lt;subtask&gt;_subset.R"</w:t>
+        <w:t>"</w:t>
+      </w:r>
+      <w:proofErr w:type="spellStart"/>
+      <w:r>
+        <w:rPr>
+          <w:rStyle w:val="VerbatimChar"/>
+        </w:rPr>
+        <w:t>champ_all_waves_create</w:t>
+      </w:r>
+      <w:proofErr w:type="spellEnd"/>
+      <w:r>
+        <w:rPr>
+          <w:rStyle w:val="VerbatimChar"/>
+        </w:rPr>
+        <w:t>_&lt;subtask&gt;_</w:t>
+      </w:r>
+      <w:proofErr w:type="spellStart"/>
+      <w:r>
+        <w:rPr>
+          <w:rStyle w:val="VerbatimChar"/>
+        </w:rPr>
+        <w:t>subset.R</w:t>
+      </w:r>
+      <w:proofErr w:type="spellEnd"/>
+      <w:r>
+        <w:rPr>
+          <w:rStyle w:val="VerbatimChar"/>
+        </w:rPr>
+        <w:t>"</w:t>
       </w:r>
       <w:r>
         <w:t xml:space="preserve"> script (which reads and subsets </w:t>
@@ -1201,22 +1314,55 @@
         <w:rPr>
           <w:rStyle w:val="VerbatimChar"/>
         </w:rPr>
-        <w:t>"champ_all_waves_initial_clean.Rds"</w:t>
-      </w:r>
-      <w:r>
-        <w:t xml:space="preserve">, and saves the sub-setted wide data frame as </w:t>
-      </w:r>
-      <w:r>
-        <w:rPr>
-          <w:rStyle w:val="VerbatimChar"/>
-        </w:rPr>
-        <w:t>"&lt;subtask&gt;_wide.Rds"</w:t>
+        <w:t>"</w:t>
+      </w:r>
+      <w:proofErr w:type="spellStart"/>
+      <w:r>
+        <w:rPr>
+          <w:rStyle w:val="VerbatimChar"/>
+        </w:rPr>
+        <w:t>champ_all_waves_initial_clean.Rds</w:t>
+      </w:r>
+      <w:proofErr w:type="spellEnd"/>
+      <w:r>
+        <w:rPr>
+          <w:rStyle w:val="VerbatimChar"/>
+        </w:rPr>
+        <w:t>"</w:t>
+      </w:r>
+      <w:r>
+        <w:t>, and saves the sub-</w:t>
+      </w:r>
+      <w:proofErr w:type="spellStart"/>
+      <w:r>
+        <w:t>setted</w:t>
+      </w:r>
+      <w:proofErr w:type="spellEnd"/>
+      <w:r>
+        <w:t xml:space="preserve"> wide data frame as </w:t>
+      </w:r>
+      <w:r>
+        <w:rPr>
+          <w:rStyle w:val="VerbatimChar"/>
+        </w:rPr>
+        <w:t>"&lt;subtask&gt;_</w:t>
+      </w:r>
+      <w:proofErr w:type="spellStart"/>
+      <w:r>
+        <w:rPr>
+          <w:rStyle w:val="VerbatimChar"/>
+        </w:rPr>
+        <w:t>wide.Rds</w:t>
+      </w:r>
+      <w:proofErr w:type="spellEnd"/>
+      <w:r>
+        <w:rPr>
+          <w:rStyle w:val="VerbatimChar"/>
+        </w:rPr>
+        <w:t>"</w:t>
       </w:r>
       <w:r>
         <w:t>).</w:t>
-      </w:r>
-      <w:r>
-        <w:br/>
       </w:r>
     </w:p>
     <w:p>
@@ -1234,13 +1380,24 @@
         <w:rPr>
           <w:rStyle w:val="VerbatimChar"/>
         </w:rPr>
-        <w:t>"&lt;subtask&gt;_wide.Rds"</w:t>
-      </w:r>
-      <w:r>
-        <w:t xml:space="preserve"> data file; </w:t>
-      </w:r>
-      <w:r>
-        <w:t>and</w:t>
+        <w:t>"&lt;subtask&gt;_</w:t>
+      </w:r>
+      <w:proofErr w:type="spellStart"/>
+      <w:r>
+        <w:rPr>
+          <w:rStyle w:val="VerbatimChar"/>
+        </w:rPr>
+        <w:t>wide.Rds</w:t>
+      </w:r>
+      <w:proofErr w:type="spellEnd"/>
+      <w:r>
+        <w:rPr>
+          <w:rStyle w:val="VerbatimChar"/>
+        </w:rPr>
+        <w:t>"</w:t>
+      </w:r>
+      <w:r>
+        <w:t xml:space="preserve"> data file; and</w:t>
       </w:r>
     </w:p>
     <w:p>
@@ -1270,7 +1427,21 @@
         <w:rPr>
           <w:rStyle w:val="VerbatimChar"/>
         </w:rPr>
-        <w:t>"&lt;subtask&gt;_long.Rds"</w:t>
+        <w:t>"&lt;subtask&gt;_</w:t>
+      </w:r>
+      <w:proofErr w:type="spellStart"/>
+      <w:r>
+        <w:rPr>
+          <w:rStyle w:val="VerbatimChar"/>
+        </w:rPr>
+        <w:t>long.Rds</w:t>
+      </w:r>
+      <w:proofErr w:type="spellEnd"/>
+      <w:r>
+        <w:rPr>
+          <w:rStyle w:val="VerbatimChar"/>
+        </w:rPr>
+        <w:t>"</w:t>
       </w:r>
       <w:r>
         <w:t>; and also</w:t>
@@ -1285,19 +1456,16 @@
         </w:numPr>
       </w:pPr>
       <w:r>
-        <w:t>Contains (a) details on authorship, (b) a description of purpose, (c) annotation about sub-components of the code, and also loads libra</w:t>
-      </w:r>
-      <w:r>
-        <w:t>ries and functions to carry out the above tasks.</w:t>
+        <w:t>Contains (a) details on authorship, (b) a description of purpose, (c) annotation about sub-components of the code, and also loads libraries and functions to carry out the above tasks.</w:t>
       </w:r>
     </w:p>
     <w:p>
       <w:pPr>
         <w:pStyle w:val="Heading1"/>
       </w:pPr>
-      <w:bookmarkStart w:id="6" w:name="X424689b3bd3a8a36098523a1fe414454a0a0766"/>
-      <w:bookmarkStart w:id="7" w:name="_Toc160142789"/>
-      <w:bookmarkEnd w:id="4"/>
+      <w:bookmarkStart w:id="6" w:name="_Toc160175939"/>
+      <w:bookmarkStart w:id="7" w:name="X424689b3bd3a8a36098523a1fe414454a0a0766"/>
+      <w:bookmarkEnd w:id="5"/>
       <w:r>
         <w:rPr>
           <w:rStyle w:val="SectionNumber"/>
@@ -1306,11 +1474,9 @@
       </w:r>
       <w:r>
         <w:tab/>
-      </w:r>
-      <w:r>
         <w:t>Step 3: Adding the Pivoting/Transforming Code</w:t>
       </w:r>
-      <w:bookmarkEnd w:id="7"/>
+      <w:bookmarkEnd w:id="6"/>
     </w:p>
     <w:p>
       <w:pPr>
@@ -1323,13 +1489,24 @@
         <w:rPr>
           <w:rStyle w:val="VerbatimChar"/>
         </w:rPr>
-        <w:t>"&lt;subtask&gt;_wide_to_long.R"</w:t>
-      </w:r>
-      <w:r>
-        <w:t xml:space="preserve"> script so that you can transform the data frame from wide format to long format. In the code section for perfor</w:t>
-      </w:r>
-      <w:r>
-        <w:t>ming the pivoting, you will want to pivot to long and assign to an object. Then you will want to write the long data file so that you can clean it with your cleaning script.</w:t>
+        <w:t>"&lt;subtask&gt;_</w:t>
+      </w:r>
+      <w:proofErr w:type="spellStart"/>
+      <w:r>
+        <w:rPr>
+          <w:rStyle w:val="VerbatimChar"/>
+        </w:rPr>
+        <w:t>wide_to_long.R</w:t>
+      </w:r>
+      <w:proofErr w:type="spellEnd"/>
+      <w:r>
+        <w:rPr>
+          <w:rStyle w:val="VerbatimChar"/>
+        </w:rPr>
+        <w:t>"</w:t>
+      </w:r>
+      <w:r>
+        <w:t xml:space="preserve"> script so that you can transform the data frame from wide format to long format. In the code section for performing the pivoting, you will want to pivot to long and assign to an object. Then you will want to write the long data file so that you can clean it with your cleaning script.</w:t>
       </w:r>
     </w:p>
     <w:p>
@@ -1353,11 +1530,19 @@
       <w:r>
         <w:br/>
       </w:r>
-      <w:r>
-        <w:rPr>
-          <w:rStyle w:val="NormalTok"/>
-        </w:rPr>
-        <w:t xml:space="preserve">task_prefix </w:t>
+      <w:proofErr w:type="spellStart"/>
+      <w:r>
+        <w:rPr>
+          <w:rStyle w:val="NormalTok"/>
+        </w:rPr>
+        <w:t>task_prefix</w:t>
+      </w:r>
+      <w:proofErr w:type="spellEnd"/>
+      <w:r>
+        <w:rPr>
+          <w:rStyle w:val="NormalTok"/>
+        </w:rPr>
+        <w:t xml:space="preserve"> </w:t>
       </w:r>
       <w:r>
         <w:rPr>
@@ -1408,20 +1593,32 @@
         <w:rPr>
           <w:rStyle w:val="NormalTok"/>
         </w:rPr>
-        <w:t xml:space="preserve">  tidyr</w:t>
-      </w:r>
+        <w:t xml:space="preserve">  </w:t>
+      </w:r>
+      <w:proofErr w:type="spellStart"/>
+      <w:proofErr w:type="gramStart"/>
+      <w:r>
+        <w:rPr>
+          <w:rStyle w:val="NormalTok"/>
+        </w:rPr>
+        <w:t>tidyr</w:t>
+      </w:r>
+      <w:proofErr w:type="spellEnd"/>
       <w:r>
         <w:rPr>
           <w:rStyle w:val="SpecialCharTok"/>
         </w:rPr>
         <w:t>::</w:t>
       </w:r>
+      <w:proofErr w:type="spellStart"/>
+      <w:proofErr w:type="gramEnd"/>
       <w:r>
         <w:rPr>
           <w:rStyle w:val="FunctionTok"/>
         </w:rPr>
         <w:t>pivot_longer</w:t>
       </w:r>
+      <w:proofErr w:type="spellEnd"/>
       <w:r>
         <w:rPr>
           <w:rStyle w:val="NormalTok"/>
@@ -1449,17 +1646,33 @@
         </w:rPr>
         <w:t xml:space="preserve"> </w:t>
       </w:r>
+      <w:proofErr w:type="spellStart"/>
       <w:r>
         <w:rPr>
           <w:rStyle w:val="FunctionTok"/>
         </w:rPr>
         <w:t>starts_with</w:t>
       </w:r>
-      <w:r>
-        <w:rPr>
-          <w:rStyle w:val="NormalTok"/>
-        </w:rPr>
-        <w:t>(task_prefix),</w:t>
+      <w:proofErr w:type="spellEnd"/>
+      <w:r>
+        <w:rPr>
+          <w:rStyle w:val="NormalTok"/>
+        </w:rPr>
+        <w:t>(</w:t>
+      </w:r>
+      <w:proofErr w:type="spellStart"/>
+      <w:r>
+        <w:rPr>
+          <w:rStyle w:val="NormalTok"/>
+        </w:rPr>
+        <w:t>task_prefix</w:t>
+      </w:r>
+      <w:proofErr w:type="spellEnd"/>
+      <w:r>
+        <w:rPr>
+          <w:rStyle w:val="NormalTok"/>
+        </w:rPr>
+        <w:t>),</w:t>
       </w:r>
       <w:r>
         <w:br/>
@@ -1470,11 +1683,19 @@
         </w:rPr>
         <w:t xml:space="preserve">    </w:t>
       </w:r>
+      <w:proofErr w:type="spellStart"/>
       <w:r>
         <w:rPr>
           <w:rStyle w:val="AttributeTok"/>
         </w:rPr>
-        <w:t>names_to =</w:t>
+        <w:t>names_to</w:t>
+      </w:r>
+      <w:proofErr w:type="spellEnd"/>
+      <w:r>
+        <w:rPr>
+          <w:rStyle w:val="AttributeTok"/>
+        </w:rPr>
+        <w:t xml:space="preserve"> =</w:t>
       </w:r>
       <w:r>
         <w:rPr>
@@ -1527,11 +1748,19 @@
         </w:rPr>
         <w:t xml:space="preserve">    </w:t>
       </w:r>
+      <w:proofErr w:type="spellStart"/>
       <w:r>
         <w:rPr>
           <w:rStyle w:val="AttributeTok"/>
         </w:rPr>
-        <w:t>names_pattern =</w:t>
+        <w:t>names_pattern</w:t>
+      </w:r>
+      <w:proofErr w:type="spellEnd"/>
+      <w:r>
+        <w:rPr>
+          <w:rStyle w:val="AttributeTok"/>
+        </w:rPr>
+        <w:t xml:space="preserve"> =</w:t>
       </w:r>
       <w:r>
         <w:rPr>
@@ -1564,13 +1793,7 @@
         <w:rPr>
           <w:rStyle w:val="NormalTok"/>
         </w:rPr>
-        <w:t xml:space="preserve"> </w:t>
-      </w:r>
-      <w:r>
-        <w:rPr>
-          <w:rStyle w:val="NormalTok"/>
-        </w:rPr>
-        <w:t xml:space="preserve"> )</w:t>
+        <w:t xml:space="preserve">  )</w:t>
       </w:r>
     </w:p>
     <w:p>
@@ -1603,9 +1826,9 @@
       <w:pPr>
         <w:pStyle w:val="Heading1"/>
       </w:pPr>
-      <w:bookmarkStart w:id="8" w:name="step-4-cleaning-your-long-file"/>
-      <w:bookmarkStart w:id="9" w:name="_Toc160142790"/>
-      <w:bookmarkEnd w:id="6"/>
+      <w:bookmarkStart w:id="8" w:name="_Toc160175940"/>
+      <w:bookmarkStart w:id="9" w:name="step-4-cleaning-your-long-file"/>
+      <w:bookmarkEnd w:id="7"/>
       <w:r>
         <w:rPr>
           <w:rStyle w:val="SectionNumber"/>
@@ -1615,127 +1838,135 @@
       </w:r>
       <w:r>
         <w:tab/>
-      </w:r>
-      <w:r>
         <w:t>Step 4: Cleaning your Long File</w:t>
       </w:r>
+      <w:bookmarkEnd w:id="8"/>
+    </w:p>
+    <w:p>
+      <w:pPr>
+        <w:pStyle w:val="FirstParagraph"/>
+      </w:pPr>
+      <w:r>
+        <w:t xml:space="preserve">After you have written the long file, the next step would involve cleaning the data (e.g., filtering, mutating, etc.) and saving your </w:t>
+      </w:r>
+      <w:r>
+        <w:rPr>
+          <w:rStyle w:val="VerbatimChar"/>
+        </w:rPr>
+        <w:t>"&lt;subtask&gt;_</w:t>
+      </w:r>
+      <w:proofErr w:type="spellStart"/>
+      <w:r>
+        <w:rPr>
+          <w:rStyle w:val="VerbatimChar"/>
+        </w:rPr>
+        <w:t>long_cleaned.Rds</w:t>
+      </w:r>
+      <w:proofErr w:type="spellEnd"/>
+      <w:r>
+        <w:rPr>
+          <w:rStyle w:val="VerbatimChar"/>
+        </w:rPr>
+        <w:t>"</w:t>
+      </w:r>
+      <w:r>
+        <w:t xml:space="preserve"> data file. You have a script named </w:t>
+      </w:r>
+      <w:r>
+        <w:rPr>
+          <w:rStyle w:val="VerbatimChar"/>
+        </w:rPr>
+        <w:t>"&lt;subtask&gt;_</w:t>
+      </w:r>
+      <w:proofErr w:type="spellStart"/>
+      <w:r>
+        <w:rPr>
+          <w:rStyle w:val="VerbatimChar"/>
+        </w:rPr>
+        <w:t>long_cleaned.R</w:t>
+      </w:r>
+      <w:proofErr w:type="spellEnd"/>
+      <w:r>
+        <w:rPr>
+          <w:rStyle w:val="VerbatimChar"/>
+        </w:rPr>
+        <w:t>"</w:t>
+      </w:r>
+      <w:r>
+        <w:t xml:space="preserve"> that performs some of this cleaning and save that data file, although some details may be added based on your liaison’s instructions or requests of you. You can always make changes to this script as necessary and the</w:t>
+      </w:r>
+    </w:p>
+    <w:p>
+      <w:pPr>
+        <w:pStyle w:val="Heading1"/>
+      </w:pPr>
+      <w:bookmarkStart w:id="10" w:name="_Toc160175941"/>
+      <w:bookmarkStart w:id="11" w:name="step-5-summarizing-data"/>
       <w:bookmarkEnd w:id="9"/>
+      <w:r>
+        <w:rPr>
+          <w:rStyle w:val="SectionNumber"/>
+        </w:rPr>
+        <w:t>6</w:t>
+      </w:r>
+      <w:r>
+        <w:tab/>
+        <w:t>Step 5: Summarizing Data</w:t>
+      </w:r>
+      <w:bookmarkEnd w:id="10"/>
     </w:p>
     <w:p>
       <w:pPr>
         <w:pStyle w:val="FirstParagraph"/>
       </w:pPr>
       <w:r>
-        <w:t xml:space="preserve">After you have written the long file, the next step would involve cleaning the data (e.g., filtering, mutating, etc.) and saving your </w:t>
-      </w:r>
-      <w:r>
-        <w:rPr>
-          <w:rStyle w:val="VerbatimChar"/>
-        </w:rPr>
-        <w:t>"&lt;subtask&gt;_long_cleaned.Rds"</w:t>
-      </w:r>
-      <w:r>
-        <w:t xml:space="preserve"> data file. You have a script named </w:t>
-      </w:r>
-      <w:r>
-        <w:rPr>
-          <w:rStyle w:val="VerbatimChar"/>
-        </w:rPr>
-        <w:t>"&lt;subtask&gt;_long_cleaned.R"</w:t>
-      </w:r>
-      <w:r>
-        <w:t xml:space="preserve"> that performs some of this clea</w:t>
-      </w:r>
-      <w:r>
-        <w:t>ning and save that data file, although some details may be added based on your liaison’s instructions or requests of you. You can always make changes to this script as necessary and the</w:t>
-      </w:r>
-    </w:p>
-    <w:p>
-      <w:pPr>
-        <w:pStyle w:val="Heading1"/>
-      </w:pPr>
-      <w:bookmarkStart w:id="10" w:name="step-5-summarizing-data"/>
-      <w:bookmarkStart w:id="11" w:name="_Toc160142791"/>
-      <w:bookmarkEnd w:id="8"/>
+        <w:t>After you have written the long file, you are prepared to summarize the data. You should verify how you should summarize the data for your liaison. For example, find out how you would need to group the data in order to obtain the summaries they would like to see.</w:t>
+      </w:r>
+    </w:p>
+    <w:p>
+      <w:pPr>
+        <w:pStyle w:val="BodyText"/>
+      </w:pPr>
+      <w:r>
+        <w:t>You may need to create different data summaries using different numeric variables to include in a summary and by what metrics. Similarly, you may need to determine what variables, if any, you would need to group by for performing a summary.</w:t>
+      </w:r>
+    </w:p>
+    <w:p>
+      <w:pPr>
+        <w:pStyle w:val="Heading2"/>
+      </w:pPr>
+      <w:bookmarkStart w:id="12" w:name="_Toc160175942"/>
+      <w:bookmarkStart w:id="13" w:name="general-summarizing-approaches"/>
       <w:r>
         <w:rPr>
           <w:rStyle w:val="SectionNumber"/>
         </w:rPr>
-        <w:t>6</w:t>
+        <w:t>6.1</w:t>
       </w:r>
       <w:r>
         <w:tab/>
-      </w:r>
-      <w:r>
-        <w:t>Step 5: Summarizing Data</w:t>
-      </w:r>
-      <w:bookmarkEnd w:id="11"/>
-    </w:p>
-    <w:p>
-      <w:pPr>
-        <w:pStyle w:val="FirstParagraph"/>
-      </w:pPr>
-      <w:r>
-        <w:t>After you have written the long file, you a</w:t>
-      </w:r>
-      <w:r>
-        <w:t>re prepared to summarize the data. You should verify how you should summarize the data for your liaison. For example, find out how you would need to group the data in order to obtain the summaries they would like to see.</w:t>
-      </w:r>
-    </w:p>
-    <w:p>
-      <w:pPr>
-        <w:pStyle w:val="BodyText"/>
-      </w:pPr>
-      <w:r>
-        <w:t>You may need to create different da</w:t>
-      </w:r>
-      <w:r>
-        <w:t>ta summaries using different numeric variables to include in a summary and by what metrics. Similarly, you may need to determine what variables, if any, you would need to group by for performing a summary.</w:t>
-      </w:r>
+        <w:t>General Summarizing Approaches:</w:t>
+      </w:r>
+      <w:bookmarkEnd w:id="12"/>
     </w:p>
     <w:p>
       <w:pPr>
         <w:pStyle w:val="Heading2"/>
       </w:pPr>
-      <w:bookmarkStart w:id="12" w:name="general-summarizing-approaches"/>
-      <w:bookmarkStart w:id="13" w:name="_Toc160142792"/>
+      <w:bookmarkStart w:id="14" w:name="_Toc160175943"/>
+      <w:bookmarkStart w:id="15" w:name="symmetry-span"/>
+      <w:bookmarkEnd w:id="13"/>
       <w:r>
         <w:rPr>
           <w:rStyle w:val="SectionNumber"/>
         </w:rPr>
-        <w:t>6.1</w:t>
+        <w:t>6.2</w:t>
       </w:r>
       <w:r>
         <w:tab/>
-      </w:r>
-      <w:r>
-        <w:t>General Summarizing Approaches:</w:t>
-      </w:r>
-      <w:bookmarkEnd w:id="13"/>
-    </w:p>
-    <w:p>
-      <w:pPr>
-        <w:pStyle w:val="Heading2"/>
-      </w:pPr>
-      <w:bookmarkStart w:id="14" w:name="symmetry-span"/>
-      <w:bookmarkStart w:id="15" w:name="_Toc160142793"/>
-      <w:bookmarkEnd w:id="12"/>
-      <w:r>
-        <w:rPr>
-          <w:rStyle w:val="SectionNumber"/>
-        </w:rPr>
-        <w:t>6.2</w:t>
-      </w:r>
-      <w:r>
-        <w:tab/>
-      </w:r>
-      <w:r>
-        <w:t>Symmetry S</w:t>
-      </w:r>
-      <w:r>
-        <w:t>pan</w:t>
-      </w:r>
-      <w:bookmarkEnd w:id="15"/>
+        <w:t>Symmetry Span</w:t>
+      </w:r>
+      <w:bookmarkEnd w:id="14"/>
     </w:p>
     <w:p>
       <w:pPr>
@@ -1760,10 +1991,15 @@
         <w:t>participant-level aggregation</w:t>
       </w:r>
       <w:r>
-        <w:t>). Then, you would grouped by wave in order to obtain a group-level mean, median, stan</w:t>
-      </w:r>
-      <w:r>
-        <w:t xml:space="preserve">dard-error of the mean, and sample size for complete and partial span scores for all people in a group (e.g., </w:t>
+        <w:t xml:space="preserve">). Then, you would </w:t>
+      </w:r>
+      <w:proofErr w:type="gramStart"/>
+      <w:r>
+        <w:t>grouped</w:t>
+      </w:r>
+      <w:proofErr w:type="gramEnd"/>
+      <w:r>
+        <w:t xml:space="preserve"> by wave in order to obtain a group-level mean, median, standard-error of the mean, and sample size for complete and partial span scores for all people in a group (e.g., </w:t>
       </w:r>
       <w:r>
         <w:rPr>
@@ -1784,10 +2020,7 @@
         </w:numPr>
       </w:pPr>
       <w:r>
-        <w:t>Group-level aggregation, however, may be for all people but also for other grouping approaches (e.g., drug use, attitudes/belief, family structure, etc.). A grouping variable of interest may also exist in a different data frame (e.g., demographic questions</w:t>
-      </w:r>
-      <w:r>
-        <w:t>), which will require you to join/merge the two data frames. You will need to ask your liaison specifically how they want you to aggregate, group, and summarize the data using descriptive statistics.</w:t>
+        <w:t>Group-level aggregation, however, may be for all people but also for other grouping approaches (e.g., drug use, attitudes/belief, family structure, etc.). A grouping variable of interest may also exist in a different data frame (e.g., demographic questions), which will require you to join/merge the two data frames. You will need to ask your liaison specifically how they want you to aggregate, group, and summarize the data using descriptive statistics.</w:t>
       </w:r>
     </w:p>
     <w:p>
@@ -1798,10 +2031,7 @@
         </w:numPr>
       </w:pPr>
       <w:r>
-        <w:t>You may need to mutate new variables in order to summari</w:t>
-      </w:r>
-      <w:r>
-        <w:t>ze.</w:t>
+        <w:t>You may need to mutate new variables in order to summarize.</w:t>
       </w:r>
     </w:p>
     <w:p>
@@ -1817,7 +2047,7 @@
         </w:rPr>
       </w:pPr>
       <w:bookmarkStart w:id="16" w:name="gono-go"/>
-      <w:bookmarkEnd w:id="14"/>
+      <w:bookmarkEnd w:id="15"/>
       <w:r>
         <w:rPr>
           <w:rStyle w:val="SectionNumber"/>
@@ -1829,7 +2059,7 @@
       <w:pPr>
         <w:pStyle w:val="Heading2"/>
       </w:pPr>
-      <w:bookmarkStart w:id="17" w:name="_Toc160142794"/>
+      <w:bookmarkStart w:id="17" w:name="_Toc160175944"/>
       <w:r>
         <w:rPr>
           <w:rStyle w:val="SectionNumber"/>
@@ -1839,8 +2069,6 @@
       </w:r>
       <w:r>
         <w:tab/>
-      </w:r>
-      <w:r>
         <w:t>Go/No-Go</w:t>
       </w:r>
       <w:bookmarkEnd w:id="17"/>
@@ -1868,10 +2096,15 @@
         <w:t>participant-level aggregation</w:t>
       </w:r>
       <w:r>
-        <w:t>). Then, you would grouped by wave and go/no-go trials i</w:t>
-      </w:r>
-      <w:r>
-        <w:t xml:space="preserve">n order to obtain a group-level mean, median, standard-error of the mean, and sample size for accuracy and response time data for all people in a group (e.g., </w:t>
+        <w:t xml:space="preserve">). Then, you would </w:t>
+      </w:r>
+      <w:proofErr w:type="gramStart"/>
+      <w:r>
+        <w:t>grouped</w:t>
+      </w:r>
+      <w:proofErr w:type="gramEnd"/>
+      <w:r>
+        <w:t xml:space="preserve"> by wave and go/no-go trials in order to obtain a group-level mean, median, standard-error of the mean, and sample size for accuracy and response time data for all people in a group (e.g., </w:t>
       </w:r>
       <w:r>
         <w:rPr>
@@ -1892,13 +2125,7 @@
         </w:numPr>
       </w:pPr>
       <w:r>
-        <w:t>Group-level aggregation, however, may be for all people but also for ot</w:t>
-      </w:r>
-      <w:r>
-        <w:t>her grouping approaches (e.g., drug use, attitudes/belief, family structure, etc.). A grouping variable of interest may also exist in a different data frame (e.g., demographic questions), which will require you to join/merge the two data frames. You will n</w:t>
-      </w:r>
-      <w:r>
-        <w:t>eed to ask your liaison specifically how they want you to aggregate, group, and summarize the data using descriptive statistics.</w:t>
+        <w:t>Group-level aggregation, however, may be for all people but also for other grouping approaches (e.g., drug use, attitudes/belief, family structure, etc.). A grouping variable of interest may also exist in a different data frame (e.g., demographic questions), which will require you to join/merge the two data frames. You will need to ask your liaison specifically how they want you to aggregate, group, and summarize the data using descriptive statistics.</w:t>
       </w:r>
     </w:p>
     <w:p>
@@ -1920,17 +2147,22 @@
         </w:numPr>
       </w:pPr>
       <w:r>
-        <w:t xml:space="preserve">For each data summary, you may even need to/want to write them out </w:t>
-      </w:r>
-      <w:r>
-        <w:t xml:space="preserve">as </w:t>
-      </w:r>
-      <w:r>
-        <w:rPr>
-          <w:rStyle w:val="VerbatimChar"/>
-        </w:rPr>
-        <w:t>.Rds</w:t>
-      </w:r>
+        <w:t xml:space="preserve">For each data summary, you may even need to/want to write them out as </w:t>
+      </w:r>
+      <w:r>
+        <w:rPr>
+          <w:rStyle w:val="VerbatimChar"/>
+        </w:rPr>
+        <w:t>.</w:t>
+      </w:r>
+      <w:proofErr w:type="spellStart"/>
+      <w:r>
+        <w:rPr>
+          <w:rStyle w:val="VerbatimChar"/>
+        </w:rPr>
+        <w:t>Rds</w:t>
+      </w:r>
+      <w:proofErr w:type="spellEnd"/>
       <w:r>
         <w:t xml:space="preserve"> files so that you can access them for your R Markdown report.</w:t>
       </w:r>
@@ -1939,9 +2171,9 @@
       <w:pPr>
         <w:pStyle w:val="Heading1"/>
       </w:pPr>
-      <w:bookmarkStart w:id="18" w:name="understanding-the-pivot-function"/>
-      <w:bookmarkStart w:id="19" w:name="_Toc160142795"/>
-      <w:bookmarkEnd w:id="10"/>
+      <w:bookmarkStart w:id="18" w:name="_Toc160175945"/>
+      <w:bookmarkStart w:id="19" w:name="understanding-the-pivot-function"/>
+      <w:bookmarkEnd w:id="11"/>
       <w:bookmarkEnd w:id="16"/>
       <w:r>
         <w:rPr>
@@ -1951,11 +2183,9 @@
       </w:r>
       <w:r>
         <w:tab/>
-      </w:r>
-      <w:r>
         <w:t>Understanding the Pivot Function</w:t>
       </w:r>
-      <w:bookmarkEnd w:id="19"/>
+      <w:bookmarkEnd w:id="18"/>
     </w:p>
     <w:p>
       <w:pPr>
@@ -1991,14 +2221,24 @@
         <w:rPr>
           <w:rStyle w:val="NormalTok"/>
         </w:rPr>
-        <w:t xml:space="preserve">  tibble</w:t>
-      </w:r>
+        <w:t xml:space="preserve">  </w:t>
+      </w:r>
+      <w:proofErr w:type="spellStart"/>
+      <w:proofErr w:type="gramStart"/>
+      <w:r>
+        <w:rPr>
+          <w:rStyle w:val="NormalTok"/>
+        </w:rPr>
+        <w:t>tibble</w:t>
+      </w:r>
+      <w:proofErr w:type="spellEnd"/>
       <w:r>
         <w:rPr>
           <w:rStyle w:val="SpecialCharTok"/>
         </w:rPr>
         <w:t>::</w:t>
       </w:r>
+      <w:proofErr w:type="gramEnd"/>
       <w:r>
         <w:rPr>
           <w:rStyle w:val="FunctionTok"/>
@@ -2026,11 +2266,19 @@
         </w:rPr>
         <w:t>~</w:t>
       </w:r>
-      <w:r>
-        <w:rPr>
-          <w:rStyle w:val="NormalTok"/>
-        </w:rPr>
-        <w:t xml:space="preserve">id_subject, </w:t>
+      <w:proofErr w:type="spellStart"/>
+      <w:r>
+        <w:rPr>
+          <w:rStyle w:val="NormalTok"/>
+        </w:rPr>
+        <w:t>id_subject</w:t>
+      </w:r>
+      <w:proofErr w:type="spellEnd"/>
+      <w:r>
+        <w:rPr>
+          <w:rStyle w:val="NormalTok"/>
+        </w:rPr>
+        <w:t xml:space="preserve">, </w:t>
       </w:r>
       <w:r>
         <w:rPr>
@@ -2164,31 +2412,95 @@
         <w:rPr>
           <w:rStyle w:val="VerbatimChar"/>
         </w:rPr>
-        <w:t>## # A tibble: 2 × 3</w:t>
-      </w:r>
-      <w:r>
-        <w:br/>
-      </w:r>
-      <w:r>
-        <w:rPr>
-          <w:rStyle w:val="VerbatimChar"/>
-        </w:rPr>
-        <w:t>##   id_subject task_</w:t>
-      </w:r>
-      <w:r>
-        <w:rPr>
-          <w:rStyle w:val="VerbatimChar"/>
-        </w:rPr>
-        <w:t>correct1 task_correct2</w:t>
-      </w:r>
-      <w:r>
-        <w:br/>
-      </w:r>
-      <w:r>
-        <w:rPr>
-          <w:rStyle w:val="VerbatimChar"/>
-        </w:rPr>
-        <w:t>##        &lt;dbl&gt;         &lt;dbl&gt;         &lt;dbl&gt;</w:t>
+        <w:t xml:space="preserve">## # A </w:t>
+      </w:r>
+      <w:proofErr w:type="spellStart"/>
+      <w:r>
+        <w:rPr>
+          <w:rStyle w:val="VerbatimChar"/>
+        </w:rPr>
+        <w:t>tibble</w:t>
+      </w:r>
+      <w:proofErr w:type="spellEnd"/>
+      <w:r>
+        <w:rPr>
+          <w:rStyle w:val="VerbatimChar"/>
+        </w:rPr>
+        <w:t>: 2 × 3</w:t>
+      </w:r>
+      <w:r>
+        <w:br/>
+      </w:r>
+      <w:r>
+        <w:rPr>
+          <w:rStyle w:val="VerbatimChar"/>
+        </w:rPr>
+        <w:t xml:space="preserve">##   </w:t>
+      </w:r>
+      <w:proofErr w:type="spellStart"/>
+      <w:r>
+        <w:rPr>
+          <w:rStyle w:val="VerbatimChar"/>
+        </w:rPr>
+        <w:t>id_subject</w:t>
+      </w:r>
+      <w:proofErr w:type="spellEnd"/>
+      <w:r>
+        <w:rPr>
+          <w:rStyle w:val="VerbatimChar"/>
+        </w:rPr>
+        <w:t xml:space="preserve"> task_correct1 task_correct2</w:t>
+      </w:r>
+      <w:r>
+        <w:br/>
+      </w:r>
+      <w:r>
+        <w:rPr>
+          <w:rStyle w:val="VerbatimChar"/>
+        </w:rPr>
+        <w:t>##        &lt;</w:t>
+      </w:r>
+      <w:proofErr w:type="spellStart"/>
+      <w:r>
+        <w:rPr>
+          <w:rStyle w:val="VerbatimChar"/>
+        </w:rPr>
+        <w:t>dbl</w:t>
+      </w:r>
+      <w:proofErr w:type="spellEnd"/>
+      <w:r>
+        <w:rPr>
+          <w:rStyle w:val="VerbatimChar"/>
+        </w:rPr>
+        <w:t>&gt;         &lt;</w:t>
+      </w:r>
+      <w:proofErr w:type="spellStart"/>
+      <w:r>
+        <w:rPr>
+          <w:rStyle w:val="VerbatimChar"/>
+        </w:rPr>
+        <w:t>dbl</w:t>
+      </w:r>
+      <w:proofErr w:type="spellEnd"/>
+      <w:r>
+        <w:rPr>
+          <w:rStyle w:val="VerbatimChar"/>
+        </w:rPr>
+        <w:t>&gt;         &lt;</w:t>
+      </w:r>
+      <w:proofErr w:type="spellStart"/>
+      <w:r>
+        <w:rPr>
+          <w:rStyle w:val="VerbatimChar"/>
+        </w:rPr>
+        <w:t>dbl</w:t>
+      </w:r>
+      <w:proofErr w:type="spellEnd"/>
+      <w:r>
+        <w:rPr>
+          <w:rStyle w:val="VerbatimChar"/>
+        </w:rPr>
+        <w:t>&gt;</w:t>
       </w:r>
       <w:r>
         <w:br/>
@@ -2255,20 +2567,32 @@
         <w:rPr>
           <w:rStyle w:val="NormalTok"/>
         </w:rPr>
-        <w:t xml:space="preserve">  tidyr</w:t>
-      </w:r>
+        <w:t xml:space="preserve">  </w:t>
+      </w:r>
+      <w:proofErr w:type="spellStart"/>
+      <w:proofErr w:type="gramStart"/>
+      <w:r>
+        <w:rPr>
+          <w:rStyle w:val="NormalTok"/>
+        </w:rPr>
+        <w:t>tidyr</w:t>
+      </w:r>
+      <w:proofErr w:type="spellEnd"/>
       <w:r>
         <w:rPr>
           <w:rStyle w:val="SpecialCharTok"/>
         </w:rPr>
         <w:t>::</w:t>
       </w:r>
+      <w:proofErr w:type="spellStart"/>
+      <w:proofErr w:type="gramEnd"/>
       <w:r>
         <w:rPr>
           <w:rStyle w:val="FunctionTok"/>
         </w:rPr>
         <w:t>pivot_longer</w:t>
       </w:r>
+      <w:proofErr w:type="spellEnd"/>
       <w:r>
         <w:rPr>
           <w:rStyle w:val="NormalTok"/>
@@ -2296,12 +2620,14 @@
         </w:rPr>
         <w:t xml:space="preserve"> </w:t>
       </w:r>
+      <w:proofErr w:type="spellStart"/>
       <w:r>
         <w:rPr>
           <w:rStyle w:val="FunctionTok"/>
         </w:rPr>
         <w:t>starts_with</w:t>
       </w:r>
+      <w:proofErr w:type="spellEnd"/>
       <w:r>
         <w:rPr>
           <w:rStyle w:val="NormalTok"/>
@@ -2338,25 +2664,81 @@
         <w:rPr>
           <w:rStyle w:val="VerbatimChar"/>
         </w:rPr>
-        <w:t>## # A tibble: 4 × 3</w:t>
-      </w:r>
-      <w:r>
-        <w:br/>
-      </w:r>
-      <w:r>
-        <w:rPr>
-          <w:rStyle w:val="VerbatimChar"/>
-        </w:rPr>
-        <w:t>##   id_subject name          value</w:t>
-      </w:r>
-      <w:r>
-        <w:br/>
-      </w:r>
-      <w:r>
-        <w:rPr>
-          <w:rStyle w:val="VerbatimChar"/>
-        </w:rPr>
-        <w:t>##        &lt;dbl&gt; &lt;chr&gt;         &lt;dbl&gt;</w:t>
+        <w:t xml:space="preserve">## # A </w:t>
+      </w:r>
+      <w:proofErr w:type="spellStart"/>
+      <w:r>
+        <w:rPr>
+          <w:rStyle w:val="VerbatimChar"/>
+        </w:rPr>
+        <w:t>tibble</w:t>
+      </w:r>
+      <w:proofErr w:type="spellEnd"/>
+      <w:r>
+        <w:rPr>
+          <w:rStyle w:val="VerbatimChar"/>
+        </w:rPr>
+        <w:t>: 4 × 3</w:t>
+      </w:r>
+      <w:r>
+        <w:br/>
+      </w:r>
+      <w:r>
+        <w:rPr>
+          <w:rStyle w:val="VerbatimChar"/>
+        </w:rPr>
+        <w:t xml:space="preserve">##   </w:t>
+      </w:r>
+      <w:proofErr w:type="spellStart"/>
+      <w:r>
+        <w:rPr>
+          <w:rStyle w:val="VerbatimChar"/>
+        </w:rPr>
+        <w:t>id_subject</w:t>
+      </w:r>
+      <w:proofErr w:type="spellEnd"/>
+      <w:r>
+        <w:rPr>
+          <w:rStyle w:val="VerbatimChar"/>
+        </w:rPr>
+        <w:t xml:space="preserve"> name          value</w:t>
+      </w:r>
+      <w:r>
+        <w:br/>
+      </w:r>
+      <w:r>
+        <w:rPr>
+          <w:rStyle w:val="VerbatimChar"/>
+        </w:rPr>
+        <w:t>##        &lt;</w:t>
+      </w:r>
+      <w:proofErr w:type="spellStart"/>
+      <w:r>
+        <w:rPr>
+          <w:rStyle w:val="VerbatimChar"/>
+        </w:rPr>
+        <w:t>dbl</w:t>
+      </w:r>
+      <w:proofErr w:type="spellEnd"/>
+      <w:r>
+        <w:rPr>
+          <w:rStyle w:val="VerbatimChar"/>
+        </w:rPr>
+        <w:t>&gt; &lt;chr&gt;         &lt;</w:t>
+      </w:r>
+      <w:proofErr w:type="spellStart"/>
+      <w:r>
+        <w:rPr>
+          <w:rStyle w:val="VerbatimChar"/>
+        </w:rPr>
+        <w:t>dbl</w:t>
+      </w:r>
+      <w:proofErr w:type="spellEnd"/>
+      <w:r>
+        <w:rPr>
+          <w:rStyle w:val="VerbatimChar"/>
+        </w:rPr>
+        <w:t>&gt;</w:t>
       </w:r>
       <w:r>
         <w:br/>
@@ -2426,17 +2808,16 @@
         <w:pStyle w:val="BodyText"/>
       </w:pPr>
       <w:r>
-        <w:t>You can change the n</w:t>
-      </w:r>
-      <w:r>
-        <w:t xml:space="preserve">ame of the variable by passing a character string to </w:t>
-      </w:r>
+        <w:t xml:space="preserve">You can change the name of the variable by passing a character string to </w:t>
+      </w:r>
+      <w:proofErr w:type="spellStart"/>
       <w:r>
         <w:rPr>
           <w:rStyle w:val="VerbatimChar"/>
         </w:rPr>
         <w:t>names_to</w:t>
       </w:r>
+      <w:proofErr w:type="spellEnd"/>
       <w:r>
         <w:t xml:space="preserve">, which will represent the new column name. If those columns were </w:t>
       </w:r>
@@ -2483,20 +2864,32 @@
         <w:rPr>
           <w:rStyle w:val="NormalTok"/>
         </w:rPr>
-        <w:t xml:space="preserve">  tidyr</w:t>
-      </w:r>
+        <w:t xml:space="preserve">  </w:t>
+      </w:r>
+      <w:proofErr w:type="spellStart"/>
+      <w:proofErr w:type="gramStart"/>
+      <w:r>
+        <w:rPr>
+          <w:rStyle w:val="NormalTok"/>
+        </w:rPr>
+        <w:t>tidyr</w:t>
+      </w:r>
+      <w:proofErr w:type="spellEnd"/>
       <w:r>
         <w:rPr>
           <w:rStyle w:val="SpecialCharTok"/>
         </w:rPr>
         <w:t>::</w:t>
       </w:r>
+      <w:proofErr w:type="spellStart"/>
+      <w:proofErr w:type="gramEnd"/>
       <w:r>
         <w:rPr>
           <w:rStyle w:val="FunctionTok"/>
         </w:rPr>
         <w:t>pivot_longer</w:t>
       </w:r>
+      <w:proofErr w:type="spellEnd"/>
       <w:r>
         <w:rPr>
           <w:rStyle w:val="NormalTok"/>
@@ -2524,12 +2917,14 @@
         </w:rPr>
         <w:t xml:space="preserve"> </w:t>
       </w:r>
+      <w:proofErr w:type="spellStart"/>
       <w:r>
         <w:rPr>
           <w:rStyle w:val="FunctionTok"/>
         </w:rPr>
         <w:t>starts_with</w:t>
       </w:r>
+      <w:proofErr w:type="spellEnd"/>
       <w:r>
         <w:rPr>
           <w:rStyle w:val="NormalTok"/>
@@ -2557,11 +2952,19 @@
         </w:rPr>
         <w:t xml:space="preserve">    </w:t>
       </w:r>
+      <w:proofErr w:type="spellStart"/>
       <w:r>
         <w:rPr>
           <w:rStyle w:val="AttributeTok"/>
         </w:rPr>
-        <w:t>names_to =</w:t>
+        <w:t>names_to</w:t>
+      </w:r>
+      <w:proofErr w:type="spellEnd"/>
+      <w:r>
+        <w:rPr>
+          <w:rStyle w:val="AttributeTok"/>
+        </w:rPr>
+        <w:t xml:space="preserve"> =</w:t>
       </w:r>
       <w:r>
         <w:rPr>
@@ -2590,11 +2993,19 @@
         </w:rPr>
         <w:t xml:space="preserve">    </w:t>
       </w:r>
+      <w:proofErr w:type="spellStart"/>
       <w:r>
         <w:rPr>
           <w:rStyle w:val="AttributeTok"/>
         </w:rPr>
-        <w:t>names_prefix =</w:t>
+        <w:t>names_prefix</w:t>
+      </w:r>
+      <w:proofErr w:type="spellEnd"/>
+      <w:r>
+        <w:rPr>
+          <w:rStyle w:val="AttributeTok"/>
+        </w:rPr>
+        <w:t xml:space="preserve"> =</w:t>
       </w:r>
       <w:r>
         <w:rPr>
@@ -2606,7 +3017,21 @@
         <w:rPr>
           <w:rStyle w:val="StringTok"/>
         </w:rPr>
-        <w:t>"task_correct"</w:t>
+        <w:t>"</w:t>
+      </w:r>
+      <w:proofErr w:type="spellStart"/>
+      <w:r>
+        <w:rPr>
+          <w:rStyle w:val="StringTok"/>
+        </w:rPr>
+        <w:t>task_correct</w:t>
+      </w:r>
+      <w:proofErr w:type="spellEnd"/>
+      <w:r>
+        <w:rPr>
+          <w:rStyle w:val="StringTok"/>
+        </w:rPr>
+        <w:t>"</w:t>
       </w:r>
       <w:r>
         <w:br/>
@@ -2626,25 +3051,81 @@
         <w:rPr>
           <w:rStyle w:val="VerbatimChar"/>
         </w:rPr>
-        <w:t>## # A tibble: 4 × 3</w:t>
-      </w:r>
-      <w:r>
-        <w:br/>
-      </w:r>
-      <w:r>
-        <w:rPr>
-          <w:rStyle w:val="VerbatimChar"/>
-        </w:rPr>
-        <w:t>##   id_subject trials value</w:t>
-      </w:r>
-      <w:r>
-        <w:br/>
-      </w:r>
-      <w:r>
-        <w:rPr>
-          <w:rStyle w:val="VerbatimChar"/>
-        </w:rPr>
-        <w:t>##        &lt;dbl&gt; &lt;chr&gt;  &lt;dbl&gt;</w:t>
+        <w:t xml:space="preserve">## # A </w:t>
+      </w:r>
+      <w:proofErr w:type="spellStart"/>
+      <w:r>
+        <w:rPr>
+          <w:rStyle w:val="VerbatimChar"/>
+        </w:rPr>
+        <w:t>tibble</w:t>
+      </w:r>
+      <w:proofErr w:type="spellEnd"/>
+      <w:r>
+        <w:rPr>
+          <w:rStyle w:val="VerbatimChar"/>
+        </w:rPr>
+        <w:t>: 4 × 3</w:t>
+      </w:r>
+      <w:r>
+        <w:br/>
+      </w:r>
+      <w:r>
+        <w:rPr>
+          <w:rStyle w:val="VerbatimChar"/>
+        </w:rPr>
+        <w:t xml:space="preserve">##   </w:t>
+      </w:r>
+      <w:proofErr w:type="spellStart"/>
+      <w:r>
+        <w:rPr>
+          <w:rStyle w:val="VerbatimChar"/>
+        </w:rPr>
+        <w:t>id_subject</w:t>
+      </w:r>
+      <w:proofErr w:type="spellEnd"/>
+      <w:r>
+        <w:rPr>
+          <w:rStyle w:val="VerbatimChar"/>
+        </w:rPr>
+        <w:t xml:space="preserve"> trials value</w:t>
+      </w:r>
+      <w:r>
+        <w:br/>
+      </w:r>
+      <w:r>
+        <w:rPr>
+          <w:rStyle w:val="VerbatimChar"/>
+        </w:rPr>
+        <w:t>##        &lt;</w:t>
+      </w:r>
+      <w:proofErr w:type="spellStart"/>
+      <w:r>
+        <w:rPr>
+          <w:rStyle w:val="VerbatimChar"/>
+        </w:rPr>
+        <w:t>dbl</w:t>
+      </w:r>
+      <w:proofErr w:type="spellEnd"/>
+      <w:r>
+        <w:rPr>
+          <w:rStyle w:val="VerbatimChar"/>
+        </w:rPr>
+        <w:t>&gt; &lt;chr&gt;  &lt;</w:t>
+      </w:r>
+      <w:proofErr w:type="spellStart"/>
+      <w:r>
+        <w:rPr>
+          <w:rStyle w:val="VerbatimChar"/>
+        </w:rPr>
+        <w:t>dbl</w:t>
+      </w:r>
+      <w:proofErr w:type="spellEnd"/>
+      <w:r>
+        <w:rPr>
+          <w:rStyle w:val="VerbatimChar"/>
+        </w:rPr>
+        <w:t>&gt;</w:t>
       </w:r>
       <w:r>
         <w:br/>
@@ -2694,10 +3175,7 @@
       </w:pPr>
       <w:r>
         <w:lastRenderedPageBreak/>
-        <w:t xml:space="preserve">And clean up the prefix by </w:t>
-      </w:r>
-      <w:r>
-        <w:t xml:space="preserve">removing the pattern passed to </w:t>
+        <w:t xml:space="preserve">And clean up the prefix by removing the pattern passed to </w:t>
       </w:r>
       <w:proofErr w:type="spellStart"/>
       <w:r>
@@ -2708,7 +3186,33 @@
       </w:r>
       <w:proofErr w:type="spellEnd"/>
       <w:r>
-        <w:t>:</w:t>
+        <w:t>.</w:t>
+      </w:r>
+      <w:r>
+        <w:t xml:space="preserve"> We can remove the prefix </w:t>
+      </w:r>
+      <w:r>
+        <w:rPr>
+          <w:rStyle w:val="VerbatimChar"/>
+        </w:rPr>
+        <w:t>"</w:t>
+      </w:r>
+      <w:proofErr w:type="spellStart"/>
+      <w:r>
+        <w:rPr>
+          <w:rStyle w:val="VerbatimChar"/>
+        </w:rPr>
+        <w:t>task_correct</w:t>
+      </w:r>
+      <w:proofErr w:type="spellEnd"/>
+      <w:r>
+        <w:rPr>
+          <w:rStyle w:val="VerbatimChar"/>
+        </w:rPr>
+        <w:t>"</w:t>
+      </w:r>
+      <w:r>
+        <w:t>.</w:t>
       </w:r>
     </w:p>
     <w:p>
@@ -2736,6 +3240,7 @@
         </w:rPr>
         <w:t xml:space="preserve">  </w:t>
       </w:r>
+      <w:proofErr w:type="spellStart"/>
       <w:proofErr w:type="gramStart"/>
       <w:r>
         <w:rPr>
@@ -2743,12 +3248,14 @@
         </w:rPr>
         <w:t>tidyr</w:t>
       </w:r>
+      <w:proofErr w:type="spellEnd"/>
       <w:r>
         <w:rPr>
           <w:rStyle w:val="SpecialCharTok"/>
         </w:rPr>
         <w:t>::</w:t>
       </w:r>
+      <w:proofErr w:type="spellStart"/>
       <w:proofErr w:type="gramEnd"/>
       <w:r>
         <w:rPr>
@@ -2756,6 +3263,7 @@
         </w:rPr>
         <w:t>pivot_longer</w:t>
       </w:r>
+      <w:proofErr w:type="spellEnd"/>
       <w:r>
         <w:rPr>
           <w:rStyle w:val="NormalTok"/>
@@ -2783,12 +3291,14 @@
         </w:rPr>
         <w:t xml:space="preserve"> </w:t>
       </w:r>
+      <w:proofErr w:type="spellStart"/>
       <w:r>
         <w:rPr>
           <w:rStyle w:val="FunctionTok"/>
         </w:rPr>
         <w:t>starts_with</w:t>
       </w:r>
+      <w:proofErr w:type="spellEnd"/>
       <w:r>
         <w:rPr>
           <w:rStyle w:val="NormalTok"/>
@@ -2816,11 +3326,19 @@
         </w:rPr>
         <w:t xml:space="preserve">    </w:t>
       </w:r>
+      <w:proofErr w:type="spellStart"/>
       <w:r>
         <w:rPr>
           <w:rStyle w:val="AttributeTok"/>
         </w:rPr>
-        <w:t>names_to =</w:t>
+        <w:t>names_to</w:t>
+      </w:r>
+      <w:proofErr w:type="spellEnd"/>
+      <w:r>
+        <w:rPr>
+          <w:rStyle w:val="AttributeTok"/>
+        </w:rPr>
+        <w:t xml:space="preserve"> =</w:t>
       </w:r>
       <w:r>
         <w:rPr>
@@ -2849,11 +3367,19 @@
         </w:rPr>
         <w:t xml:space="preserve">    </w:t>
       </w:r>
+      <w:proofErr w:type="spellStart"/>
       <w:r>
         <w:rPr>
           <w:rStyle w:val="AttributeTok"/>
         </w:rPr>
-        <w:t>names_prefix =</w:t>
+        <w:t>names_prefix</w:t>
+      </w:r>
+      <w:proofErr w:type="spellEnd"/>
+      <w:r>
+        <w:rPr>
+          <w:rStyle w:val="AttributeTok"/>
+        </w:rPr>
+        <w:t xml:space="preserve"> =</w:t>
       </w:r>
       <w:r>
         <w:rPr>
@@ -2865,7 +3391,21 @@
         <w:rPr>
           <w:rStyle w:val="StringTok"/>
         </w:rPr>
-        <w:t>"task_correct"</w:t>
+        <w:t>"</w:t>
+      </w:r>
+      <w:proofErr w:type="spellStart"/>
+      <w:r>
+        <w:rPr>
+          <w:rStyle w:val="StringTok"/>
+        </w:rPr>
+        <w:t>task_correct</w:t>
+      </w:r>
+      <w:proofErr w:type="spellEnd"/>
+      <w:r>
+        <w:rPr>
+          <w:rStyle w:val="StringTok"/>
+        </w:rPr>
+        <w:t>"</w:t>
       </w:r>
       <w:r>
         <w:br/>
@@ -2885,25 +3425,95 @@
         <w:rPr>
           <w:rStyle w:val="VerbatimChar"/>
         </w:rPr>
-        <w:t>## # A tibble: 4 × 3</w:t>
-      </w:r>
-      <w:r>
-        <w:br/>
-      </w:r>
-      <w:r>
-        <w:rPr>
-          <w:rStyle w:val="VerbatimChar"/>
-        </w:rPr>
-        <w:t>##   id_subject trials value</w:t>
-      </w:r>
-      <w:r>
-        <w:br/>
-      </w:r>
-      <w:r>
-        <w:rPr>
-          <w:rStyle w:val="VerbatimChar"/>
-        </w:rPr>
-        <w:t>##        &lt;dbl&gt; &lt;chr&gt;  &lt;dbl&gt;</w:t>
+        <w:t xml:space="preserve">## # A </w:t>
+      </w:r>
+      <w:proofErr w:type="spellStart"/>
+      <w:r>
+        <w:rPr>
+          <w:rStyle w:val="VerbatimChar"/>
+        </w:rPr>
+        <w:t>tibble</w:t>
+      </w:r>
+      <w:proofErr w:type="spellEnd"/>
+      <w:r>
+        <w:rPr>
+          <w:rStyle w:val="VerbatimChar"/>
+        </w:rPr>
+        <w:t>: 4 × 3</w:t>
+      </w:r>
+      <w:r>
+        <w:br/>
+      </w:r>
+      <w:r>
+        <w:rPr>
+          <w:rStyle w:val="VerbatimChar"/>
+        </w:rPr>
+        <w:t xml:space="preserve">##   </w:t>
+      </w:r>
+      <w:proofErr w:type="spellStart"/>
+      <w:r>
+        <w:rPr>
+          <w:rStyle w:val="VerbatimChar"/>
+        </w:rPr>
+        <w:t>id_subject</w:t>
+      </w:r>
+      <w:proofErr w:type="spellEnd"/>
+      <w:r>
+        <w:rPr>
+          <w:rStyle w:val="VerbatimChar"/>
+        </w:rPr>
+        <w:t xml:space="preserve"> trials value</w:t>
+      </w:r>
+      <w:r>
+        <w:br/>
+      </w:r>
+      <w:r>
+        <w:rPr>
+          <w:rStyle w:val="VerbatimChar"/>
+        </w:rPr>
+        <w:t>##        &lt;</w:t>
+      </w:r>
+      <w:proofErr w:type="spellStart"/>
+      <w:r>
+        <w:rPr>
+          <w:rStyle w:val="VerbatimChar"/>
+        </w:rPr>
+        <w:t>dbl</w:t>
+      </w:r>
+      <w:proofErr w:type="spellEnd"/>
+      <w:r>
+        <w:rPr>
+          <w:rStyle w:val="VerbatimChar"/>
+        </w:rPr>
+        <w:t>&gt; &lt;</w:t>
+      </w:r>
+      <w:proofErr w:type="spellStart"/>
+      <w:r>
+        <w:rPr>
+          <w:rStyle w:val="VerbatimChar"/>
+        </w:rPr>
+        <w:t>chr</w:t>
+      </w:r>
+      <w:proofErr w:type="spellEnd"/>
+      <w:r>
+        <w:rPr>
+          <w:rStyle w:val="VerbatimChar"/>
+        </w:rPr>
+        <w:t>&gt;  &lt;</w:t>
+      </w:r>
+      <w:proofErr w:type="spellStart"/>
+      <w:r>
+        <w:rPr>
+          <w:rStyle w:val="VerbatimChar"/>
+        </w:rPr>
+        <w:t>dbl</w:t>
+      </w:r>
+      <w:proofErr w:type="spellEnd"/>
+      <w:r>
+        <w:rPr>
+          <w:rStyle w:val="VerbatimChar"/>
+        </w:rPr>
+        <w:t>&gt;</w:t>
       </w:r>
       <w:r>
         <w:br/>
@@ -2947,7 +3557,13 @@
         <w:pStyle w:val="FirstParagraph"/>
       </w:pPr>
       <w:r>
-        <w:t>This process will break down when you have more than a single type of column. Let</w:t>
+        <w:t xml:space="preserve">This process will </w:t>
+      </w:r>
+      <w:r>
+        <w:t xml:space="preserve">fail, however, </w:t>
+      </w:r>
+      <w:r>
+        <w:t>when you have more than a single type of column. Let</w:t>
       </w:r>
       <w:r>
         <w:t>’s</w:t>
@@ -2981,19 +3597,15 @@
         </w:rPr>
         <w:t xml:space="preserve"> </w:t>
       </w:r>
+      <w:proofErr w:type="spellStart"/>
       <w:proofErr w:type="gramStart"/>
       <w:r>
         <w:rPr>
           <w:rStyle w:val="NormalTok"/>
         </w:rPr>
-        <w:t>tibbl</w:t>
-      </w:r>
-      <w:r>
-        <w:rPr>
-          <w:rStyle w:val="NormalTok"/>
-        </w:rPr>
-        <w:t>e</w:t>
-      </w:r>
+        <w:t>tibble</w:t>
+      </w:r>
+      <w:proofErr w:type="spellEnd"/>
       <w:r>
         <w:rPr>
           <w:rStyle w:val="SpecialCharTok"/>
@@ -3028,11 +3640,19 @@
         </w:rPr>
         <w:t>~</w:t>
       </w:r>
-      <w:r>
-        <w:rPr>
-          <w:rStyle w:val="NormalTok"/>
-        </w:rPr>
-        <w:t xml:space="preserve">id_subject, </w:t>
+      <w:proofErr w:type="spellStart"/>
+      <w:r>
+        <w:rPr>
+          <w:rStyle w:val="NormalTok"/>
+        </w:rPr>
+        <w:t>id_subject</w:t>
+      </w:r>
+      <w:proofErr w:type="spellEnd"/>
+      <w:r>
+        <w:rPr>
+          <w:rStyle w:val="NormalTok"/>
+        </w:rPr>
+        <w:t xml:space="preserve">, </w:t>
       </w:r>
       <w:r>
         <w:rPr>
@@ -3232,40 +3852,146 @@
         <w:rPr>
           <w:rStyle w:val="VerbatimChar"/>
         </w:rPr>
-        <w:t>## # A tibble: 2 × 5</w:t>
-      </w:r>
-      <w:r>
-        <w:br/>
-      </w:r>
-      <w:r>
-        <w:rPr>
-          <w:rStyle w:val="VerbatimChar"/>
-        </w:rPr>
-        <w:t>##   id_subject task_correct1 task_correct2 task_stim1 task_stim2</w:t>
-      </w:r>
-      <w:r>
-        <w:br/>
-      </w:r>
-      <w:r>
-        <w:rPr>
-          <w:rStyle w:val="VerbatimChar"/>
-        </w:rPr>
-        <w:t>##        &lt;dbl</w:t>
-      </w:r>
-      <w:r>
-        <w:rPr>
-          <w:rStyle w:val="VerbatimChar"/>
-        </w:rPr>
-        <w:t xml:space="preserve">&gt;         &lt;dbl&gt;         &lt;dbl&gt; &lt;chr&gt;      &lt;chr&gt;     </w:t>
-      </w:r>
-      <w:r>
-        <w:br/>
-      </w:r>
-      <w:r>
-        <w:rPr>
-          <w:rStyle w:val="VerbatimChar"/>
-        </w:rPr>
-        <w:t xml:space="preserve">## 1          1           500           555 word       picture   </w:t>
+        <w:t xml:space="preserve">## # A </w:t>
+      </w:r>
+      <w:proofErr w:type="spellStart"/>
+      <w:r>
+        <w:rPr>
+          <w:rStyle w:val="VerbatimChar"/>
+        </w:rPr>
+        <w:t>tibble</w:t>
+      </w:r>
+      <w:proofErr w:type="spellEnd"/>
+      <w:r>
+        <w:rPr>
+          <w:rStyle w:val="VerbatimChar"/>
+        </w:rPr>
+        <w:t>: 2 × 5</w:t>
+      </w:r>
+      <w:r>
+        <w:br/>
+      </w:r>
+      <w:r>
+        <w:rPr>
+          <w:rStyle w:val="VerbatimChar"/>
+        </w:rPr>
+        <w:t xml:space="preserve">##   </w:t>
+      </w:r>
+      <w:proofErr w:type="spellStart"/>
+      <w:r>
+        <w:rPr>
+          <w:rStyle w:val="VerbatimChar"/>
+        </w:rPr>
+        <w:t>id_subject</w:t>
+      </w:r>
+      <w:proofErr w:type="spellEnd"/>
+      <w:r>
+        <w:rPr>
+          <w:rStyle w:val="VerbatimChar"/>
+        </w:rPr>
+        <w:t xml:space="preserve"> task_correct1 task_correct2 task_stim1 task_stim2</w:t>
+      </w:r>
+      <w:r>
+        <w:br/>
+      </w:r>
+      <w:r>
+        <w:rPr>
+          <w:rStyle w:val="VerbatimChar"/>
+        </w:rPr>
+        <w:t>##        &lt;</w:t>
+      </w:r>
+      <w:proofErr w:type="spellStart"/>
+      <w:r>
+        <w:rPr>
+          <w:rStyle w:val="VerbatimChar"/>
+        </w:rPr>
+        <w:t>dbl</w:t>
+      </w:r>
+      <w:proofErr w:type="spellEnd"/>
+      <w:r>
+        <w:rPr>
+          <w:rStyle w:val="VerbatimChar"/>
+        </w:rPr>
+        <w:t>&gt;         &lt;</w:t>
+      </w:r>
+      <w:proofErr w:type="spellStart"/>
+      <w:r>
+        <w:rPr>
+          <w:rStyle w:val="VerbatimChar"/>
+        </w:rPr>
+        <w:t>dbl</w:t>
+      </w:r>
+      <w:proofErr w:type="spellEnd"/>
+      <w:r>
+        <w:rPr>
+          <w:rStyle w:val="VerbatimChar"/>
+        </w:rPr>
+        <w:t>&gt;         &lt;</w:t>
+      </w:r>
+      <w:proofErr w:type="spellStart"/>
+      <w:r>
+        <w:rPr>
+          <w:rStyle w:val="VerbatimChar"/>
+        </w:rPr>
+        <w:t>dbl</w:t>
+      </w:r>
+      <w:proofErr w:type="spellEnd"/>
+      <w:r>
+        <w:rPr>
+          <w:rStyle w:val="VerbatimChar"/>
+        </w:rPr>
+        <w:t>&gt; &lt;</w:t>
+      </w:r>
+      <w:proofErr w:type="spellStart"/>
+      <w:r>
+        <w:rPr>
+          <w:rStyle w:val="VerbatimChar"/>
+        </w:rPr>
+        <w:t>chr</w:t>
+      </w:r>
+      <w:proofErr w:type="spellEnd"/>
+      <w:r>
+        <w:rPr>
+          <w:rStyle w:val="VerbatimChar"/>
+        </w:rPr>
+        <w:t>&gt;      &lt;</w:t>
+      </w:r>
+      <w:proofErr w:type="spellStart"/>
+      <w:r>
+        <w:rPr>
+          <w:rStyle w:val="VerbatimChar"/>
+        </w:rPr>
+        <w:t>chr</w:t>
+      </w:r>
+      <w:proofErr w:type="spellEnd"/>
+      <w:r>
+        <w:rPr>
+          <w:rStyle w:val="VerbatimChar"/>
+        </w:rPr>
+        <w:t xml:space="preserve">&gt;     </w:t>
+      </w:r>
+      <w:r>
+        <w:br/>
+      </w:r>
+      <w:r>
+        <w:rPr>
+          <w:rStyle w:val="VerbatimChar"/>
+        </w:rPr>
+        <w:t xml:space="preserve">## 1          1           500           </w:t>
+      </w:r>
+      <w:proofErr w:type="gramStart"/>
+      <w:r>
+        <w:rPr>
+          <w:rStyle w:val="VerbatimChar"/>
+        </w:rPr>
+        <w:t>555 word</w:t>
+      </w:r>
+      <w:proofErr w:type="gramEnd"/>
+      <w:r>
+        <w:rPr>
+          <w:rStyle w:val="VerbatimChar"/>
+        </w:rPr>
+        <w:t xml:space="preserve">       picture   </w:t>
       </w:r>
       <w:r>
         <w:br/>
@@ -3282,7 +4008,19 @@
         <w:pStyle w:val="FirstParagraph"/>
       </w:pPr>
       <w:r>
-        <w:t xml:space="preserve">Because there are two different subsets of columns to pivot, they both cannot have the same name. Both columns cannot be named </w:t>
+        <w:t>Because there are two different subsets of columns to pivot</w:t>
+      </w:r>
+      <w:r>
+        <w:t xml:space="preserve"> (e.g., correct and stim)</w:t>
+      </w:r>
+      <w:r>
+        <w:t>, both cannot have the same name</w:t>
+      </w:r>
+      <w:r>
+        <w:t>; b</w:t>
+      </w:r>
+      <w:r>
+        <w:t xml:space="preserve">oth columns cannot be named </w:t>
       </w:r>
       <w:r>
         <w:rPr>
@@ -3293,6 +4031,12 @@
       <w:r>
         <w:t>.</w:t>
       </w:r>
+      <w:r>
+        <w:t xml:space="preserve"> </w:t>
+      </w:r>
+      <w:r>
+        <w:t>For example, you can try:</w:t>
+      </w:r>
     </w:p>
     <w:p>
       <w:pPr>
@@ -3317,20 +4061,32 @@
         <w:rPr>
           <w:rStyle w:val="NormalTok"/>
         </w:rPr>
-        <w:t xml:space="preserve">  tidyr</w:t>
-      </w:r>
+        <w:t xml:space="preserve">  </w:t>
+      </w:r>
+      <w:proofErr w:type="spellStart"/>
+      <w:proofErr w:type="gramStart"/>
+      <w:r>
+        <w:rPr>
+          <w:rStyle w:val="NormalTok"/>
+        </w:rPr>
+        <w:t>tidyr</w:t>
+      </w:r>
+      <w:proofErr w:type="spellEnd"/>
       <w:r>
         <w:rPr>
           <w:rStyle w:val="SpecialCharTok"/>
         </w:rPr>
         <w:t>::</w:t>
       </w:r>
+      <w:proofErr w:type="spellStart"/>
+      <w:proofErr w:type="gramEnd"/>
       <w:r>
         <w:rPr>
           <w:rStyle w:val="FunctionTok"/>
         </w:rPr>
         <w:t>pivot_longer</w:t>
       </w:r>
+      <w:proofErr w:type="spellEnd"/>
       <w:r>
         <w:rPr>
           <w:rStyle w:val="NormalTok"/>
@@ -3358,12 +4114,14 @@
         </w:rPr>
         <w:t xml:space="preserve"> </w:t>
       </w:r>
+      <w:proofErr w:type="spellStart"/>
       <w:r>
         <w:rPr>
           <w:rStyle w:val="FunctionTok"/>
         </w:rPr>
         <w:t>starts_with</w:t>
       </w:r>
+      <w:proofErr w:type="spellEnd"/>
       <w:r>
         <w:rPr>
           <w:rStyle w:val="NormalTok"/>
@@ -3391,11 +4149,19 @@
         </w:rPr>
         <w:t xml:space="preserve">    </w:t>
       </w:r>
+      <w:proofErr w:type="spellStart"/>
       <w:r>
         <w:rPr>
           <w:rStyle w:val="AttributeTok"/>
         </w:rPr>
-        <w:t>names_to =</w:t>
+        <w:t>names_to</w:t>
+      </w:r>
+      <w:proofErr w:type="spellEnd"/>
+      <w:r>
+        <w:rPr>
+          <w:rStyle w:val="AttributeTok"/>
+        </w:rPr>
+        <w:t xml:space="preserve"> =</w:t>
       </w:r>
       <w:r>
         <w:rPr>
@@ -3554,20 +4320,32 @@
         <w:rPr>
           <w:rStyle w:val="NormalTok"/>
         </w:rPr>
-        <w:t xml:space="preserve">  tidyr</w:t>
-      </w:r>
+        <w:t xml:space="preserve">  </w:t>
+      </w:r>
+      <w:proofErr w:type="spellStart"/>
+      <w:proofErr w:type="gramStart"/>
+      <w:r>
+        <w:rPr>
+          <w:rStyle w:val="NormalTok"/>
+        </w:rPr>
+        <w:t>tidyr</w:t>
+      </w:r>
+      <w:proofErr w:type="spellEnd"/>
       <w:r>
         <w:rPr>
           <w:rStyle w:val="SpecialCharTok"/>
         </w:rPr>
         <w:t>::</w:t>
       </w:r>
+      <w:proofErr w:type="spellStart"/>
+      <w:proofErr w:type="gramEnd"/>
       <w:r>
         <w:rPr>
           <w:rStyle w:val="FunctionTok"/>
         </w:rPr>
         <w:t>pivot_longer</w:t>
       </w:r>
+      <w:proofErr w:type="spellEnd"/>
       <w:r>
         <w:rPr>
           <w:rStyle w:val="NormalTok"/>
@@ -3595,12 +4373,14 @@
         </w:rPr>
         <w:t xml:space="preserve"> </w:t>
       </w:r>
+      <w:proofErr w:type="spellStart"/>
       <w:r>
         <w:rPr>
           <w:rStyle w:val="FunctionTok"/>
         </w:rPr>
         <w:t>starts_with</w:t>
       </w:r>
+      <w:proofErr w:type="spellEnd"/>
       <w:r>
         <w:rPr>
           <w:rStyle w:val="NormalTok"/>
@@ -3628,11 +4408,19 @@
         </w:rPr>
         <w:t xml:space="preserve">    </w:t>
       </w:r>
+      <w:proofErr w:type="spellStart"/>
       <w:r>
         <w:rPr>
           <w:rStyle w:val="AttributeTok"/>
         </w:rPr>
-        <w:t>names_to =</w:t>
+        <w:t>names_to</w:t>
+      </w:r>
+      <w:proofErr w:type="spellEnd"/>
+      <w:r>
+        <w:rPr>
+          <w:rStyle w:val="AttributeTok"/>
+        </w:rPr>
+        <w:t xml:space="preserve"> =</w:t>
       </w:r>
       <w:r>
         <w:rPr>
@@ -3800,10 +4588,13 @@
         <w:pStyle w:val="FirstParagraph"/>
       </w:pPr>
       <w:r>
-        <w:t>We will</w:t>
-      </w:r>
-      <w:r>
-        <w:t xml:space="preserve"> need to </w:t>
+        <w:t>We will need to</w:t>
+      </w:r>
+      <w:r>
+        <w:t xml:space="preserve"> use</w:t>
+      </w:r>
+      <w:r>
+        <w:t xml:space="preserve"> </w:t>
       </w:r>
       <w:proofErr w:type="spellStart"/>
       <w:r>
@@ -3814,19 +4605,58 @@
       </w:r>
       <w:proofErr w:type="spellEnd"/>
       <w:r>
-        <w:t xml:space="preserve"> to extract the two components by looking for a pattern to match the names and a pattern to match the numbers. If the column variables were all </w:t>
-      </w:r>
-      <w:r>
-        <w:rPr>
-          <w:rStyle w:val="VerbatimChar"/>
-        </w:rPr>
-        <w:t>"correct + numbers"</w:t>
-      </w:r>
-      <w:r>
-        <w:t>, we could search for a specific character pattern. If we select only t</w:t>
-      </w:r>
-      <w:r>
-        <w:t>he first three columns, we can match that specific pattern along with numbers.</w:t>
+        <w:t xml:space="preserve"> to extract the two components by looking for </w:t>
+      </w:r>
+      <w:r>
+        <w:t xml:space="preserve">one </w:t>
+      </w:r>
+      <w:r>
+        <w:t>pattern to match the names and a</w:t>
+      </w:r>
+      <w:r>
+        <w:t xml:space="preserve">nother </w:t>
+      </w:r>
+      <w:r>
+        <w:t xml:space="preserve">pattern to match the numbers. If the column variables were </w:t>
+      </w:r>
+      <w:r>
+        <w:t xml:space="preserve">composed of the word “correct” plus some number, we </w:t>
+      </w:r>
+      <w:r>
+        <w:t xml:space="preserve"> could search for </w:t>
+      </w:r>
+      <w:r>
+        <w:t>the</w:t>
+      </w:r>
+      <w:r>
+        <w:t xml:space="preserve"> specific character pattern</w:t>
+      </w:r>
+      <w:r>
+        <w:t xml:space="preserve">, </w:t>
+      </w:r>
+      <w:r>
+        <w:rPr>
+          <w:rStyle w:val="VerbatimChar"/>
+        </w:rPr>
+        <w:t>"correct"</w:t>
+      </w:r>
+      <w:r>
+        <w:t xml:space="preserve">. </w:t>
+      </w:r>
+      <w:r>
+        <w:t>If we select only the first three columns, we can</w:t>
+      </w:r>
+      <w:r>
+        <w:t xml:space="preserve"> demonstrate</w:t>
+      </w:r>
+      <w:r>
+        <w:t xml:space="preserve"> match</w:t>
+      </w:r>
+      <w:r>
+        <w:t xml:space="preserve">ing </w:t>
+      </w:r>
+      <w:r>
+        <w:t>that specific pattern along with numbers.</w:t>
       </w:r>
     </w:p>
     <w:p>
@@ -3862,7 +4692,7 @@
         <w:t>"(\\d+)"</w:t>
       </w:r>
       <w:r>
-        <w:t>: match one or more digits following the letters in the column names.</w:t>
+        <w:t>: match one or more digits following the letters in the column names</w:t>
       </w:r>
     </w:p>
     <w:p>
@@ -3870,19 +4700,22 @@
         <w:pStyle w:val="FirstParagraph"/>
       </w:pPr>
       <w:r>
-        <w:t xml:space="preserve">Putting them together: - </w:t>
-      </w:r>
-      <w:r>
-        <w:rPr>
-          <w:rStyle w:val="VerbatimChar"/>
-        </w:rPr>
-        <w:t>"(cor</w:t>
-      </w:r>
-      <w:r>
-        <w:rPr>
-          <w:rStyle w:val="VerbatimChar"/>
-        </w:rPr>
-        <w:t>rect)(\\d+)"</w:t>
+        <w:t xml:space="preserve">Putting them together: </w:t>
+      </w:r>
+    </w:p>
+    <w:p>
+      <w:pPr>
+        <w:pStyle w:val="Compact"/>
+        <w:numPr>
+          <w:ilvl w:val="0"/>
+          <w:numId w:val="6"/>
+        </w:numPr>
+      </w:pPr>
+      <w:r>
+        <w:rPr>
+          <w:rStyle w:val="VerbatimChar"/>
+        </w:rPr>
+        <w:t>"(correct)(\\d+)"</w:t>
       </w:r>
       <w:r>
         <w:t>: match “correct” followed by one or more digits</w:t>
@@ -3900,10 +4733,46 @@
         <w:t>Note:</w:t>
       </w:r>
       <w:r>
+        <w:t xml:space="preserve"> The parentheses are used to enclose each pattern separately, otherwise the match would be for the full pattern. We want to separate the </w:t>
+      </w:r>
+      <w:r>
+        <w:t xml:space="preserve">letters from the numbers in order to obtain a column variable with a name that matches the character pattern (viz., </w:t>
+      </w:r>
+      <w:r>
+        <w:rPr>
+          <w:rStyle w:val="VerbatimChar"/>
+        </w:rPr>
+        <w:t>"correct"</w:t>
+      </w:r>
+      <w:r>
+        <w:t xml:space="preserve">) and </w:t>
+      </w:r>
+      <w:r>
+        <w:t>a column variable that matching the digits (viz.,</w:t>
+      </w:r>
+      <w:r>
         <w:t xml:space="preserve"> </w:t>
       </w:r>
       <w:r>
-        <w:t>The parentheses are used to enclose each pattern separately, otherwise the match would be for the full pattern. We want to separate the letters from the numbers.</w:t>
+        <w:rPr>
+          <w:rStyle w:val="VerbatimChar"/>
+        </w:rPr>
+        <w:t>"</w:t>
+      </w:r>
+      <w:r>
+        <w:rPr>
+          <w:rStyle w:val="VerbatimChar"/>
+        </w:rPr>
+        <w:t>trial</w:t>
+      </w:r>
+      <w:r>
+        <w:rPr>
+          <w:rStyle w:val="VerbatimChar"/>
+        </w:rPr>
+        <w:t>"</w:t>
+      </w:r>
+      <w:r>
+        <w:t>), respectively.</w:t>
       </w:r>
     </w:p>
     <w:p>
@@ -3980,20 +4849,32 @@
         <w:rPr>
           <w:rStyle w:val="NormalTok"/>
         </w:rPr>
-        <w:t xml:space="preserve">  tidyr</w:t>
-      </w:r>
+        <w:t xml:space="preserve">  </w:t>
+      </w:r>
+      <w:proofErr w:type="spellStart"/>
+      <w:proofErr w:type="gramStart"/>
+      <w:r>
+        <w:rPr>
+          <w:rStyle w:val="NormalTok"/>
+        </w:rPr>
+        <w:t>tidyr</w:t>
+      </w:r>
+      <w:proofErr w:type="spellEnd"/>
       <w:r>
         <w:rPr>
           <w:rStyle w:val="SpecialCharTok"/>
         </w:rPr>
         <w:t>::</w:t>
       </w:r>
+      <w:proofErr w:type="spellStart"/>
+      <w:proofErr w:type="gramEnd"/>
       <w:r>
         <w:rPr>
           <w:rStyle w:val="FunctionTok"/>
         </w:rPr>
         <w:t>pivot_longer</w:t>
       </w:r>
+      <w:proofErr w:type="spellEnd"/>
       <w:r>
         <w:rPr>
           <w:rStyle w:val="NormalTok"/>
@@ -4021,12 +4902,14 @@
         </w:rPr>
         <w:t xml:space="preserve"> </w:t>
       </w:r>
+      <w:proofErr w:type="spellStart"/>
       <w:r>
         <w:rPr>
           <w:rStyle w:val="FunctionTok"/>
         </w:rPr>
         <w:t>starts_with</w:t>
       </w:r>
+      <w:proofErr w:type="spellEnd"/>
       <w:r>
         <w:rPr>
           <w:rStyle w:val="NormalTok"/>
@@ -4054,17 +4937,19 @@
         </w:rPr>
         <w:t xml:space="preserve">    </w:t>
       </w:r>
+      <w:proofErr w:type="spellStart"/>
       <w:r>
         <w:rPr>
           <w:rStyle w:val="AttributeTok"/>
         </w:rPr>
-        <w:t xml:space="preserve">names_to </w:t>
-      </w:r>
+        <w:t>names_to</w:t>
+      </w:r>
+      <w:proofErr w:type="spellEnd"/>
       <w:r>
         <w:rPr>
           <w:rStyle w:val="AttributeTok"/>
         </w:rPr>
-        <w:t>=</w:t>
+        <w:t xml:space="preserve"> =</w:t>
       </w:r>
       <w:r>
         <w:rPr>
@@ -4117,11 +5002,19 @@
         </w:rPr>
         <w:t xml:space="preserve">    </w:t>
       </w:r>
+      <w:proofErr w:type="spellStart"/>
       <w:r>
         <w:rPr>
           <w:rStyle w:val="AttributeTok"/>
         </w:rPr>
-        <w:t>names_pattern =</w:t>
+        <w:t>names_pattern</w:t>
+      </w:r>
+      <w:proofErr w:type="spellEnd"/>
+      <w:r>
+        <w:rPr>
+          <w:rStyle w:val="AttributeTok"/>
+        </w:rPr>
+        <w:t xml:space="preserve"> =</w:t>
       </w:r>
       <w:r>
         <w:rPr>
@@ -4165,25 +5058,89 @@
         <w:rPr>
           <w:rStyle w:val="VerbatimChar"/>
         </w:rPr>
-        <w:t>## # A tibble: 4 × 3</w:t>
-      </w:r>
-      <w:r>
-        <w:br/>
-      </w:r>
-      <w:r>
-        <w:rPr>
-          <w:rStyle w:val="VerbatimChar"/>
-        </w:rPr>
-        <w:t>##   id_subject trial correct</w:t>
-      </w:r>
-      <w:r>
-        <w:br/>
-      </w:r>
-      <w:r>
-        <w:rPr>
-          <w:rStyle w:val="VerbatimChar"/>
-        </w:rPr>
-        <w:t>##        &lt;dbl&gt; &lt;chr&gt;   &lt;dbl&gt;</w:t>
+        <w:t xml:space="preserve">## # A </w:t>
+      </w:r>
+      <w:proofErr w:type="spellStart"/>
+      <w:r>
+        <w:rPr>
+          <w:rStyle w:val="VerbatimChar"/>
+        </w:rPr>
+        <w:t>tibble</w:t>
+      </w:r>
+      <w:proofErr w:type="spellEnd"/>
+      <w:r>
+        <w:rPr>
+          <w:rStyle w:val="VerbatimChar"/>
+        </w:rPr>
+        <w:t>: 4 × 3</w:t>
+      </w:r>
+      <w:r>
+        <w:br/>
+      </w:r>
+      <w:r>
+        <w:rPr>
+          <w:rStyle w:val="VerbatimChar"/>
+        </w:rPr>
+        <w:t xml:space="preserve">##   </w:t>
+      </w:r>
+      <w:proofErr w:type="spellStart"/>
+      <w:r>
+        <w:rPr>
+          <w:rStyle w:val="VerbatimChar"/>
+        </w:rPr>
+        <w:t>id_subject</w:t>
+      </w:r>
+      <w:proofErr w:type="spellEnd"/>
+      <w:r>
+        <w:rPr>
+          <w:rStyle w:val="VerbatimChar"/>
+        </w:rPr>
+        <w:t xml:space="preserve"> trial </w:t>
+      </w:r>
+      <w:proofErr w:type="gramStart"/>
+      <w:r>
+        <w:rPr>
+          <w:rStyle w:val="VerbatimChar"/>
+        </w:rPr>
+        <w:t>correct</w:t>
+      </w:r>
+      <w:proofErr w:type="gramEnd"/>
+      <w:r>
+        <w:br/>
+      </w:r>
+      <w:r>
+        <w:rPr>
+          <w:rStyle w:val="VerbatimChar"/>
+        </w:rPr>
+        <w:t>##        &lt;</w:t>
+      </w:r>
+      <w:proofErr w:type="spellStart"/>
+      <w:r>
+        <w:rPr>
+          <w:rStyle w:val="VerbatimChar"/>
+        </w:rPr>
+        <w:t>dbl</w:t>
+      </w:r>
+      <w:proofErr w:type="spellEnd"/>
+      <w:r>
+        <w:rPr>
+          <w:rStyle w:val="VerbatimChar"/>
+        </w:rPr>
+        <w:t>&gt; &lt;chr&gt;   &lt;</w:t>
+      </w:r>
+      <w:proofErr w:type="spellStart"/>
+      <w:r>
+        <w:rPr>
+          <w:rStyle w:val="VerbatimChar"/>
+        </w:rPr>
+        <w:t>dbl</w:t>
+      </w:r>
+      <w:proofErr w:type="spellEnd"/>
+      <w:r>
+        <w:rPr>
+          <w:rStyle w:val="VerbatimChar"/>
+        </w:rPr>
+        <w:t>&gt;</w:t>
       </w:r>
       <w:r>
         <w:br/>
@@ -4219,13 +5176,7 @@
         <w:rPr>
           <w:rStyle w:val="VerbatimChar"/>
         </w:rPr>
-        <w:t xml:space="preserve">## 4          2 2  </w:t>
-      </w:r>
-      <w:r>
-        <w:rPr>
-          <w:rStyle w:val="VerbatimChar"/>
-        </w:rPr>
-        <w:t xml:space="preserve">       489</w:t>
+        <w:t>## 4          2 2         489</w:t>
       </w:r>
     </w:p>
     <w:p>
@@ -4308,13 +5259,34 @@
         <w:rPr>
           <w:rStyle w:val="VerbatimChar"/>
         </w:rPr>
-        <w:t>"([A-Za-z])"</w:t>
-      </w:r>
-      <w:r>
-        <w:t>: match a</w:t>
-      </w:r>
-      <w:r>
-        <w:t>ny alphabetical characters that are uppercase or lowercase</w:t>
+        <w:t>"([A-Za-z]</w:t>
+      </w:r>
+      <w:r>
+        <w:rPr>
+          <w:rStyle w:val="VerbatimChar"/>
+        </w:rPr>
+        <w:t>+</w:t>
+      </w:r>
+      <w:r>
+        <w:rPr>
+          <w:rStyle w:val="VerbatimChar"/>
+        </w:rPr>
+        <w:t>)"</w:t>
+      </w:r>
+      <w:r>
+        <w:t xml:space="preserve">: match </w:t>
+      </w:r>
+      <w:r>
+        <w:t xml:space="preserve">one or more </w:t>
+      </w:r>
+      <w:r>
+        <w:t xml:space="preserve">alphabetical characters that are </w:t>
+      </w:r>
+      <w:r>
+        <w:t xml:space="preserve">either </w:t>
+      </w:r>
+      <w:r>
+        <w:t>uppercase or lowercase</w:t>
       </w:r>
     </w:p>
     <w:p>
@@ -4340,17 +5312,56 @@
         <w:pStyle w:val="FirstParagraph"/>
       </w:pPr>
       <w:r>
-        <w:t xml:space="preserve">Putting them together: - </w:t>
-      </w:r>
-      <w:r>
-        <w:rPr>
-          <w:rStyle w:val="VerbatimChar"/>
-        </w:rPr>
-        <w:t>"([A-Za-z])(\\d+)"</w:t>
-      </w:r>
-      <w:r>
-        <w:t>: match “correct” followed by one or more digits</w:t>
-      </w:r>
+        <w:t xml:space="preserve">Putting them together: </w:t>
+      </w:r>
+    </w:p>
+    <w:p>
+      <w:pPr>
+        <w:pStyle w:val="Compact"/>
+        <w:numPr>
+          <w:ilvl w:val="0"/>
+          <w:numId w:val="7"/>
+        </w:numPr>
+      </w:pPr>
+      <w:r>
+        <w:rPr>
+          <w:rStyle w:val="VerbatimChar"/>
+        </w:rPr>
+        <w:t>"([A-Za-z]</w:t>
+      </w:r>
+      <w:r>
+        <w:rPr>
+          <w:rStyle w:val="VerbatimChar"/>
+        </w:rPr>
+        <w:t>+</w:t>
+      </w:r>
+      <w:r>
+        <w:rPr>
+          <w:rStyle w:val="VerbatimChar"/>
+        </w:rPr>
+        <w:t>)(\\d+)"</w:t>
+      </w:r>
+      <w:r>
+        <w:t xml:space="preserve">: </w:t>
+      </w:r>
+      <w:r>
+        <w:t xml:space="preserve">match any alphabetical characters </w:t>
+      </w:r>
+      <w:r>
+        <w:t xml:space="preserve">followed by </w:t>
+      </w:r>
+      <w:r>
+        <w:t xml:space="preserve">any </w:t>
+      </w:r>
+      <w:r>
+        <w:t>digits</w:t>
+      </w:r>
+    </w:p>
+    <w:p>
+      <w:pPr>
+        <w:pStyle w:val="Compact"/>
+        <w:ind w:left="720"/>
+      </w:pPr>
     </w:p>
     <w:p>
       <w:pPr>
@@ -4375,26 +5386,67 @@
         <w:rPr>
           <w:rStyle w:val="NormalTok"/>
         </w:rPr>
-        <w:t xml:space="preserve">  tidyr</w:t>
-      </w:r>
+        <w:t xml:space="preserve">  </w:t>
+      </w:r>
+      <w:proofErr w:type="spellStart"/>
+      <w:proofErr w:type="gramStart"/>
+      <w:r>
+        <w:rPr>
+          <w:rStyle w:val="NormalTok"/>
+        </w:rPr>
+        <w:t>tidyr</w:t>
+      </w:r>
+      <w:proofErr w:type="spellEnd"/>
       <w:r>
         <w:rPr>
           <w:rStyle w:val="SpecialCharTok"/>
         </w:rPr>
         <w:t>::</w:t>
       </w:r>
+      <w:proofErr w:type="spellStart"/>
+      <w:proofErr w:type="gramEnd"/>
       <w:r>
         <w:rPr>
           <w:rStyle w:val="FunctionTok"/>
         </w:rPr>
-        <w:t>pivot_long</w:t>
-      </w:r>
+        <w:t>pivot_longer</w:t>
+      </w:r>
+      <w:proofErr w:type="spellEnd"/>
+      <w:r>
+        <w:rPr>
+          <w:rStyle w:val="NormalTok"/>
+        </w:rPr>
+        <w:t>(</w:t>
+      </w:r>
+      <w:r>
+        <w:br/>
+      </w:r>
+      <w:r>
+        <w:rPr>
+          <w:rStyle w:val="NormalTok"/>
+        </w:rPr>
+        <w:t xml:space="preserve">    </w:t>
+      </w:r>
+      <w:r>
+        <w:rPr>
+          <w:rStyle w:val="AttributeTok"/>
+        </w:rPr>
+        <w:t>cols =</w:t>
+      </w:r>
+      <w:r>
+        <w:rPr>
+          <w:rStyle w:val="NormalTok"/>
+        </w:rPr>
+        <w:t xml:space="preserve"> </w:t>
+      </w:r>
+      <w:proofErr w:type="spellStart"/>
       <w:r>
         <w:rPr>
           <w:rStyle w:val="FunctionTok"/>
         </w:rPr>
-        <w:t>er</w:t>
-      </w:r>
+        <w:t>starts_with</w:t>
+      </w:r>
+      <w:proofErr w:type="spellEnd"/>
       <w:r>
         <w:rPr>
           <w:rStyle w:val="NormalTok"/>
@@ -4402,6 +5454,18 @@
         <w:t>(</w:t>
       </w:r>
       <w:r>
+        <w:rPr>
+          <w:rStyle w:val="StringTok"/>
+        </w:rPr>
+        <w:t>"task_"</w:t>
+      </w:r>
+      <w:r>
+        <w:rPr>
+          <w:rStyle w:val="NormalTok"/>
+        </w:rPr>
+        <w:t>),</w:t>
+      </w:r>
+      <w:r>
         <w:br/>
       </w:r>
       <w:r>
@@ -4410,11 +5474,19 @@
         </w:rPr>
         <w:t xml:space="preserve">    </w:t>
       </w:r>
+      <w:proofErr w:type="spellStart"/>
       <w:r>
         <w:rPr>
           <w:rStyle w:val="AttributeTok"/>
         </w:rPr>
-        <w:t>cols =</w:t>
+        <w:t>names_to</w:t>
+      </w:r>
+      <w:proofErr w:type="spellEnd"/>
+      <w:r>
+        <w:rPr>
+          <w:rStyle w:val="AttributeTok"/>
+        </w:rPr>
+        <w:t xml:space="preserve"> =</w:t>
       </w:r>
       <w:r>
         <w:rPr>
@@ -4426,7 +5498,7 @@
         <w:rPr>
           <w:rStyle w:val="FunctionTok"/>
         </w:rPr>
-        <w:t>starts_with</w:t>
+        <w:t>c</w:t>
       </w:r>
       <w:r>
         <w:rPr>
@@ -4438,7 +5510,19 @@
         <w:rPr>
           <w:rStyle w:val="StringTok"/>
         </w:rPr>
-        <w:t>"task_"</w:t>
+        <w:t>".value"</w:t>
+      </w:r>
+      <w:r>
+        <w:rPr>
+          <w:rStyle w:val="NormalTok"/>
+        </w:rPr>
+        <w:t xml:space="preserve">, </w:t>
+      </w:r>
+      <w:r>
+        <w:rPr>
+          <w:rStyle w:val="StringTok"/>
+        </w:rPr>
+        <w:t>"trial"</w:t>
       </w:r>
       <w:r>
         <w:rPr>
@@ -4455,11 +5539,19 @@
         </w:rPr>
         <w:t xml:space="preserve">    </w:t>
       </w:r>
+      <w:proofErr w:type="spellStart"/>
       <w:r>
         <w:rPr>
           <w:rStyle w:val="AttributeTok"/>
         </w:rPr>
-        <w:t>names_to =</w:t>
+        <w:t>names_pattern</w:t>
+      </w:r>
+      <w:proofErr w:type="spellEnd"/>
+      <w:r>
+        <w:rPr>
+          <w:rStyle w:val="AttributeTok"/>
+        </w:rPr>
+        <w:t xml:space="preserve"> =</w:t>
       </w:r>
       <w:r>
         <w:rPr>
@@ -4469,77 +5561,20 @@
       </w:r>
       <w:r>
         <w:rPr>
-          <w:rStyle w:val="FunctionTok"/>
-        </w:rPr>
-        <w:t>c</w:t>
-      </w:r>
-      <w:r>
-        <w:rPr>
-          <w:rStyle w:val="NormalTok"/>
-        </w:rPr>
-        <w:t>(</w:t>
-      </w:r>
-      <w:r>
-        <w:rPr>
           <w:rStyle w:val="StringTok"/>
         </w:rPr>
-        <w:t>".value"</w:t>
-      </w:r>
-      <w:r>
-        <w:rPr>
-          <w:rStyle w:val="NormalTok"/>
-        </w:rPr>
-        <w:t xml:space="preserve">, </w:t>
+        <w:t>"([A-Za-z]+)(</w:t>
+      </w:r>
+      <w:r>
+        <w:rPr>
+          <w:rStyle w:val="SpecialCharTok"/>
+        </w:rPr>
+        <w:t>\\</w:t>
       </w:r>
       <w:r>
         <w:rPr>
           <w:rStyle w:val="StringTok"/>
         </w:rPr>
-        <w:t>"trial"</w:t>
-      </w:r>
-      <w:r>
-        <w:rPr>
-          <w:rStyle w:val="NormalTok"/>
-        </w:rPr>
-        <w:t>),</w:t>
-      </w:r>
-      <w:r>
-        <w:br/>
-      </w:r>
-      <w:r>
-        <w:rPr>
-          <w:rStyle w:val="NormalTok"/>
-        </w:rPr>
-        <w:t xml:space="preserve">    </w:t>
-      </w:r>
-      <w:r>
-        <w:rPr>
-          <w:rStyle w:val="AttributeTok"/>
-        </w:rPr>
-        <w:t>names_pattern =</w:t>
-      </w:r>
-      <w:r>
-        <w:rPr>
-          <w:rStyle w:val="NormalTok"/>
-        </w:rPr>
-        <w:t xml:space="preserve"> </w:t>
-      </w:r>
-      <w:r>
-        <w:rPr>
-          <w:rStyle w:val="StringTok"/>
-        </w:rPr>
-        <w:t>"([A-Za-z]+)(</w:t>
-      </w:r>
-      <w:r>
-        <w:rPr>
-          <w:rStyle w:val="SpecialCharTok"/>
-        </w:rPr>
-        <w:t>\\</w:t>
-      </w:r>
-      <w:r>
-        <w:rPr>
-          <w:rStyle w:val="StringTok"/>
-        </w:rPr>
         <w:t>d+)"</w:t>
       </w:r>
       <w:r>
@@ -4560,25 +5595,109 @@
         <w:rPr>
           <w:rStyle w:val="VerbatimChar"/>
         </w:rPr>
-        <w:t>## # A tibble: 4 × 4</w:t>
-      </w:r>
-      <w:r>
-        <w:br/>
-      </w:r>
-      <w:r>
-        <w:rPr>
-          <w:rStyle w:val="VerbatimChar"/>
-        </w:rPr>
-        <w:t xml:space="preserve">##   id_subject trial correct stim   </w:t>
-      </w:r>
-      <w:r>
-        <w:br/>
-      </w:r>
-      <w:r>
-        <w:rPr>
-          <w:rStyle w:val="VerbatimChar"/>
-        </w:rPr>
-        <w:t xml:space="preserve">##        &lt;dbl&gt; &lt;chr&gt;   &lt;dbl&gt; &lt;chr&gt;  </w:t>
+        <w:t xml:space="preserve">## # A </w:t>
+      </w:r>
+      <w:proofErr w:type="spellStart"/>
+      <w:r>
+        <w:rPr>
+          <w:rStyle w:val="VerbatimChar"/>
+        </w:rPr>
+        <w:t>tibble</w:t>
+      </w:r>
+      <w:proofErr w:type="spellEnd"/>
+      <w:r>
+        <w:rPr>
+          <w:rStyle w:val="VerbatimChar"/>
+        </w:rPr>
+        <w:t>: 4 × 4</w:t>
+      </w:r>
+      <w:r>
+        <w:br/>
+      </w:r>
+      <w:r>
+        <w:rPr>
+          <w:rStyle w:val="VerbatimChar"/>
+        </w:rPr>
+        <w:t xml:space="preserve">##   </w:t>
+      </w:r>
+      <w:proofErr w:type="spellStart"/>
+      <w:r>
+        <w:rPr>
+          <w:rStyle w:val="VerbatimChar"/>
+        </w:rPr>
+        <w:t>id_subject</w:t>
+      </w:r>
+      <w:proofErr w:type="spellEnd"/>
+      <w:r>
+        <w:rPr>
+          <w:rStyle w:val="VerbatimChar"/>
+        </w:rPr>
+        <w:t xml:space="preserve"> trial </w:t>
+      </w:r>
+      <w:proofErr w:type="gramStart"/>
+      <w:r>
+        <w:rPr>
+          <w:rStyle w:val="VerbatimChar"/>
+        </w:rPr>
+        <w:t>correct</w:t>
+      </w:r>
+      <w:proofErr w:type="gramEnd"/>
+      <w:r>
+        <w:rPr>
+          <w:rStyle w:val="VerbatimChar"/>
+        </w:rPr>
+        <w:t xml:space="preserve"> stim   </w:t>
+      </w:r>
+      <w:r>
+        <w:br/>
+      </w:r>
+      <w:r>
+        <w:rPr>
+          <w:rStyle w:val="VerbatimChar"/>
+        </w:rPr>
+        <w:t>##        &lt;</w:t>
+      </w:r>
+      <w:proofErr w:type="spellStart"/>
+      <w:r>
+        <w:rPr>
+          <w:rStyle w:val="VerbatimChar"/>
+        </w:rPr>
+        <w:t>dbl</w:t>
+      </w:r>
+      <w:proofErr w:type="spellEnd"/>
+      <w:r>
+        <w:rPr>
+          <w:rStyle w:val="VerbatimChar"/>
+        </w:rPr>
+        <w:t>&gt; &lt;chr&gt;   &lt;</w:t>
+      </w:r>
+      <w:proofErr w:type="spellStart"/>
+      <w:r>
+        <w:rPr>
+          <w:rStyle w:val="VerbatimChar"/>
+        </w:rPr>
+        <w:t>dbl</w:t>
+      </w:r>
+      <w:proofErr w:type="spellEnd"/>
+      <w:r>
+        <w:rPr>
+          <w:rStyle w:val="VerbatimChar"/>
+        </w:rPr>
+        <w:t>&gt; &lt;</w:t>
+      </w:r>
+      <w:proofErr w:type="spellStart"/>
+      <w:r>
+        <w:rPr>
+          <w:rStyle w:val="VerbatimChar"/>
+        </w:rPr>
+        <w:t>chr</w:t>
+      </w:r>
+      <w:proofErr w:type="spellEnd"/>
+      <w:r>
+        <w:rPr>
+          <w:rStyle w:val="VerbatimChar"/>
+        </w:rPr>
+        <w:t xml:space="preserve">&gt;  </w:t>
       </w:r>
       <w:r>
         <w:br/>
@@ -4616,7 +5735,7 @@
         </w:rPr>
         <w:t>## 4          2 2         489 word</w:t>
       </w:r>
-      <w:bookmarkEnd w:id="18"/>
+      <w:bookmarkEnd w:id="19"/>
     </w:p>
     <w:sectPr>
       <w:pgSz w:w="12240" w:h="15840"/>
@@ -5206,6 +6325,13 @@
     <w:lsdException w:name="Placeholder Text" w:semiHidden="1"/>
     <w:lsdException w:name="Light Shading"/>
     <w:lsdException w:name="Light List"/>
+    <w:lsdException w:name="Light Grid"/>
+    <w:lsdException w:name="Medium Shading 1"/>
+    <w:lsdException w:name="Medium Shading 2"/>
+    <w:lsdException w:name="Medium List 1"/>
+    <w:lsdException w:name="Medium List 2"/>
+    <w:lsdException w:name="Medium Grid 1"/>
+    <w:lsdException w:name="Medium Grid 2"/>
     <w:lsdException w:name="Medium Grid 3"/>
     <w:lsdException w:name="Dark List"/>
     <w:lsdException w:name="Colorful Shading"/>

</xml_diff>